<commit_message>
Elektrotechniek project periode 1
een paar toegevoegde excel bestanden.
</commit_message>
<xml_diff>
--- a/Leerjaar 1/Periode 1/Office bestanden/Plan van aanpak Thijn van de Grift.docx
+++ b/Leerjaar 1/Periode 1/Office bestanden/Plan van aanpak Thijn van de Grift.docx
@@ -523,19 +523,11 @@
           <w:lang w:val="nl-NL"/>
         </w:rPr>
       </w:pPr>
-      <w:bookmarkStart w:id="8" w:name="_GoBack"/>
-      <w:r>
-        <w:rPr>
-          <w:lang w:val="nl-NL"/>
-        </w:rPr>
-        <w:t xml:space="preserve">Het grootste deel word op school uitgevoerd. </w:t>
-      </w:r>
-      <w:bookmarkEnd w:id="8"/>
-      <w:r>
-        <w:rPr>
-          <w:lang w:val="nl-NL"/>
-        </w:rPr>
-        <w:t xml:space="preserve">Als er een achterstand ontstaat </w:t>
+      <w:r>
+        <w:rPr>
+          <w:lang w:val="nl-NL"/>
+        </w:rPr>
+        <w:t xml:space="preserve">Het grootste deel word op school uitgevoerd. Als er een achterstand ontstaat </w:t>
       </w:r>
       <w:r>
         <w:rPr>
@@ -871,8 +863,8 @@
         </w:rPr>
       </w:pPr>
     </w:p>
-    <w:bookmarkStart w:id="9" w:name="_Normen_en_richtlijnen_1"/>
-    <w:bookmarkEnd w:id="9"/>
+    <w:bookmarkStart w:id="8" w:name="_Normen_en_richtlijnen_1"/>
+    <w:bookmarkEnd w:id="8"/>
     <w:p>
       <w:pPr>
         <w:pStyle w:val="Kop2"/>
@@ -1399,7 +1391,510 @@
         </w:rPr>
       </w:pPr>
     </w:p>
-    <w:bookmarkStart w:id="10" w:name="_Technisch_ontwerp_1"/>
+    <w:bookmarkStart w:id="9" w:name="_Technisch_ontwerp_1"/>
+    <w:bookmarkEnd w:id="9"/>
+    <w:p>
+      <w:pPr>
+        <w:pStyle w:val="Kop2"/>
+        <w:rPr>
+          <w:lang w:val="nl-NL"/>
+        </w:rPr>
+      </w:pPr>
+      <w:r>
+        <w:rPr>
+          <w:lang w:val="nl-NL"/>
+        </w:rPr>
+        <w:fldChar w:fldCharType="begin"/>
+      </w:r>
+      <w:r>
+        <w:rPr>
+          <w:lang w:val="nl-NL"/>
+        </w:rPr>
+        <w:instrText xml:space="preserve"> HYPERLINK  \l "_Technisch_ontwerp" </w:instrText>
+      </w:r>
+      <w:r>
+        <w:rPr>
+          <w:lang w:val="nl-NL"/>
+        </w:rPr>
+        <w:fldChar w:fldCharType="separate"/>
+      </w:r>
+      <w:r>
+        <w:rPr>
+          <w:rStyle w:val="Hyperlink"/>
+          <w:lang w:val="nl-NL"/>
+        </w:rPr>
+        <w:t>Technisch ontwerp</w:t>
+      </w:r>
+      <w:r>
+        <w:rPr>
+          <w:lang w:val="nl-NL"/>
+        </w:rPr>
+        <w:fldChar w:fldCharType="end"/>
+      </w:r>
+    </w:p>
+    <w:p>
+      <w:pPr>
+        <w:rPr>
+          <w:lang w:val="nl-NL"/>
+        </w:rPr>
+      </w:pPr>
+    </w:p>
+    <w:p>
+      <w:pPr>
+        <w:rPr>
+          <w:lang w:val="nl-NL"/>
+        </w:rPr>
+      </w:pPr>
+      <w:r>
+        <w:rPr>
+          <w:lang w:val="nl-NL"/>
+        </w:rPr>
+        <w:tab/>
+        <w:t>Planning:</w:t>
+      </w:r>
+    </w:p>
+    <w:p>
+      <w:pPr>
+        <w:rPr>
+          <w:b/>
+          <w:lang w:val="nl-NL"/>
+        </w:rPr>
+      </w:pPr>
+      <w:r>
+        <w:rPr>
+          <w:lang w:val="nl-NL"/>
+        </w:rPr>
+        <w:lastRenderedPageBreak/>
+        <w:tab/>
+      </w:r>
+      <w:r>
+        <w:rPr>
+          <w:b/>
+          <w:lang w:val="nl-NL"/>
+        </w:rPr>
+        <w:t>Specifiek:</w:t>
+      </w:r>
+    </w:p>
+    <w:p>
+      <w:pPr>
+        <w:rPr>
+          <w:lang w:val="nl-NL"/>
+        </w:rPr>
+      </w:pPr>
+      <w:r>
+        <w:rPr>
+          <w:lang w:val="nl-NL"/>
+        </w:rPr>
+        <w:tab/>
+        <w:t>Wat is het doel?</w:t>
+      </w:r>
+    </w:p>
+    <w:p>
+      <w:pPr>
+        <w:ind w:left="720"/>
+        <w:rPr>
+          <w:lang w:val="nl-NL"/>
+        </w:rPr>
+      </w:pPr>
+      <w:r>
+        <w:rPr>
+          <w:lang w:val="nl-NL"/>
+        </w:rPr>
+        <w:t>Het doel is om een technische installatie tekening te maken. Hierin komt te staan wat er allemaal nodig is om alles naar wens aan te leggen.</w:t>
+      </w:r>
+    </w:p>
+    <w:p>
+      <w:pPr>
+        <w:rPr>
+          <w:lang w:val="nl-NL"/>
+        </w:rPr>
+      </w:pPr>
+      <w:r>
+        <w:rPr>
+          <w:lang w:val="nl-NL"/>
+        </w:rPr>
+        <w:tab/>
+        <w:t>Wij zijn betrokken?</w:t>
+      </w:r>
+    </w:p>
+    <w:p>
+      <w:pPr>
+        <w:ind w:left="720"/>
+        <w:rPr>
+          <w:lang w:val="nl-NL"/>
+        </w:rPr>
+      </w:pPr>
+      <w:r>
+        <w:rPr>
+          <w:lang w:val="nl-NL"/>
+        </w:rPr>
+        <w:t>Docenten en ik. De docenten geven uitleg over hoe ik hier het beste mee aan de slag kan gaan. Na deze uitleg ga ik hier zelf mee aan de slag.</w:t>
+      </w:r>
+    </w:p>
+    <w:p>
+      <w:pPr>
+        <w:rPr>
+          <w:lang w:val="nl-NL"/>
+        </w:rPr>
+      </w:pPr>
+      <w:r>
+        <w:rPr>
+          <w:lang w:val="nl-NL"/>
+        </w:rPr>
+        <w:tab/>
+        <w:t>Waar voeren we uit?</w:t>
+      </w:r>
+    </w:p>
+    <w:p>
+      <w:pPr>
+        <w:ind w:left="720"/>
+        <w:rPr>
+          <w:lang w:val="nl-NL"/>
+        </w:rPr>
+      </w:pPr>
+      <w:r>
+        <w:rPr>
+          <w:lang w:val="nl-NL"/>
+        </w:rPr>
+        <w:t>Bij dit onderdeel werk ik</w:t>
+      </w:r>
+      <w:r>
+        <w:rPr>
+          <w:lang w:val="nl-NL"/>
+        </w:rPr>
+        <w:t xml:space="preserve"> in de les gedurende twee weken in alle projecturen. Verder moet ik hier waarschijnlijk ook thuis mee aan de slag omdat dit een groot onderdeel is.</w:t>
+      </w:r>
+    </w:p>
+    <w:p>
+      <w:pPr>
+        <w:rPr>
+          <w:b/>
+          <w:lang w:val="nl-NL"/>
+        </w:rPr>
+      </w:pPr>
+      <w:r>
+        <w:rPr>
+          <w:lang w:val="nl-NL"/>
+        </w:rPr>
+        <w:tab/>
+      </w:r>
+      <w:r>
+        <w:rPr>
+          <w:b/>
+          <w:lang w:val="nl-NL"/>
+        </w:rPr>
+        <w:t>Meetbaar:</w:t>
+      </w:r>
+    </w:p>
+    <w:p>
+      <w:pPr>
+        <w:rPr>
+          <w:lang w:val="nl-NL"/>
+        </w:rPr>
+      </w:pPr>
+      <w:r>
+        <w:rPr>
+          <w:b/>
+          <w:lang w:val="nl-NL"/>
+        </w:rPr>
+        <w:tab/>
+      </w:r>
+      <w:r>
+        <w:rPr>
+          <w:lang w:val="nl-NL"/>
+        </w:rPr>
+        <w:t>Hoeveel gaan we doen?</w:t>
+      </w:r>
+    </w:p>
+    <w:p>
+      <w:pPr>
+        <w:ind w:left="720"/>
+        <w:rPr>
+          <w:lang w:val="nl-NL"/>
+        </w:rPr>
+      </w:pPr>
+      <w:r>
+        <w:rPr>
+          <w:lang w:val="nl-NL"/>
+        </w:rPr>
+        <w:t>Ik gebruik de ontwerptabel die ik in een eerdere fase heb gemaakt. Hieruit kan ik lezen wat ik allemaal nodig heb, en hierdoor kan ik het allemaal goed verwerken in het technische ontwerp.</w:t>
+      </w:r>
+    </w:p>
+    <w:p>
+      <w:pPr>
+        <w:rPr>
+          <w:lang w:val="nl-NL"/>
+        </w:rPr>
+      </w:pPr>
+      <w:r>
+        <w:rPr>
+          <w:lang w:val="nl-NL"/>
+        </w:rPr>
+        <w:tab/>
+        <w:t>Wat is de kwaliteit?</w:t>
+      </w:r>
+    </w:p>
+    <w:p>
+      <w:pPr>
+        <w:ind w:left="720"/>
+        <w:rPr>
+          <w:lang w:val="nl-NL"/>
+        </w:rPr>
+      </w:pPr>
+      <w:r>
+        <w:rPr>
+          <w:lang w:val="nl-NL"/>
+        </w:rPr>
+        <w:t xml:space="preserve">Gemiddeld. Dit is iets wat ik nog helemaal niet heb geleerd. Dit </w:t>
+      </w:r>
+      <w:r>
+        <w:rPr>
+          <w:lang w:val="nl-NL"/>
+        </w:rPr>
+        <w:t>wordt</w:t>
+      </w:r>
+      <w:r>
+        <w:rPr>
+          <w:lang w:val="nl-NL"/>
+        </w:rPr>
+        <w:t xml:space="preserve"> dus een leerfase. Als ik nog tijd over heb kan ik dit verbeteren. Later moet ik dit erg goed kunnen dus ik wil het meteen goed leren.</w:t>
+      </w:r>
+    </w:p>
+    <w:p>
+      <w:pPr>
+        <w:rPr>
+          <w:lang w:val="nl-NL"/>
+        </w:rPr>
+      </w:pPr>
+      <w:r>
+        <w:rPr>
+          <w:lang w:val="nl-NL"/>
+        </w:rPr>
+        <w:tab/>
+      </w:r>
+      <w:r>
+        <w:rPr>
+          <w:b/>
+          <w:lang w:val="nl-NL"/>
+        </w:rPr>
+        <w:t>Acceptabel:</w:t>
+      </w:r>
+    </w:p>
+    <w:p>
+      <w:pPr>
+        <w:rPr>
+          <w:lang w:val="nl-NL"/>
+        </w:rPr>
+      </w:pPr>
+      <w:r>
+        <w:rPr>
+          <w:lang w:val="nl-NL"/>
+        </w:rPr>
+        <w:tab/>
+        <w:t>Is het haalbaar?</w:t>
+      </w:r>
+    </w:p>
+    <w:p>
+      <w:pPr>
+        <w:ind w:left="720"/>
+        <w:rPr>
+          <w:lang w:val="nl-NL"/>
+        </w:rPr>
+      </w:pPr>
+      <w:r>
+        <w:rPr>
+          <w:lang w:val="nl-NL"/>
+        </w:rPr>
+        <w:t>Ja ik geef mijzelf hier meer tijd voor dan voor andere fases. Hierdoor kan ik mij hier beter in oriënteren. Daardoor is de kwaliteit van het uiteindelijk opgeleverde product ook meteen een stuk beter.</w:t>
+      </w:r>
+    </w:p>
+    <w:p>
+      <w:pPr>
+        <w:rPr>
+          <w:lang w:val="nl-NL"/>
+        </w:rPr>
+      </w:pPr>
+      <w:r>
+        <w:rPr>
+          <w:lang w:val="nl-NL"/>
+        </w:rPr>
+        <w:tab/>
+        <w:t>Is het actiegericht?</w:t>
+      </w:r>
+    </w:p>
+    <w:p>
+      <w:pPr>
+        <w:rPr>
+          <w:lang w:val="nl-NL"/>
+        </w:rPr>
+      </w:pPr>
+      <w:r>
+        <w:rPr>
+          <w:lang w:val="nl-NL"/>
+        </w:rPr>
+        <w:tab/>
+        <w:t>Ja zodra ik de uitleg heb gehad kan ik er meteen mee aan de slag.</w:t>
+      </w:r>
+    </w:p>
+    <w:p>
+      <w:pPr>
+        <w:rPr>
+          <w:b/>
+          <w:lang w:val="nl-NL"/>
+        </w:rPr>
+      </w:pPr>
+      <w:r>
+        <w:rPr>
+          <w:lang w:val="nl-NL"/>
+        </w:rPr>
+        <w:tab/>
+      </w:r>
+      <w:r>
+        <w:rPr>
+          <w:b/>
+          <w:lang w:val="nl-NL"/>
+        </w:rPr>
+        <w:t>Realistisch:</w:t>
+      </w:r>
+    </w:p>
+    <w:p>
+      <w:pPr>
+        <w:rPr>
+          <w:lang w:val="nl-NL"/>
+        </w:rPr>
+      </w:pPr>
+      <w:r>
+        <w:rPr>
+          <w:lang w:val="nl-NL"/>
+        </w:rPr>
+        <w:tab/>
+        <w:t>Zijn de inspanningen niet te hoog of te laag?</w:t>
+      </w:r>
+    </w:p>
+    <w:p>
+      <w:pPr>
+        <w:ind w:left="720"/>
+        <w:rPr>
+          <w:lang w:val="nl-NL"/>
+        </w:rPr>
+      </w:pPr>
+      <w:r>
+        <w:rPr>
+          <w:lang w:val="nl-NL"/>
+        </w:rPr>
+        <w:t xml:space="preserve">Ik ga </w:t>
+      </w:r>
+      <w:r>
+        <w:rPr>
+          <w:lang w:val="nl-NL"/>
+        </w:rPr>
+        <w:t>ervan</w:t>
+      </w:r>
+      <w:r>
+        <w:rPr>
+          <w:lang w:val="nl-NL"/>
+        </w:rPr>
+        <w:t xml:space="preserve"> uit dat de inspanningen hier wel goed liggen. Dit is een beetje uitdaging en dat vind ik wel fijn. Anders raak ik namelijk snel verveeld.</w:t>
+      </w:r>
+    </w:p>
+    <w:p>
+      <w:pPr>
+        <w:rPr>
+          <w:b/>
+          <w:lang w:val="nl-NL"/>
+        </w:rPr>
+      </w:pPr>
+      <w:r>
+        <w:rPr>
+          <w:lang w:val="nl-NL"/>
+        </w:rPr>
+        <w:tab/>
+      </w:r>
+      <w:r>
+        <w:rPr>
+          <w:b/>
+          <w:lang w:val="nl-NL"/>
+        </w:rPr>
+        <w:t>Tijd:</w:t>
+      </w:r>
+    </w:p>
+    <w:p>
+      <w:pPr>
+        <w:rPr>
+          <w:lang w:val="nl-NL"/>
+        </w:rPr>
+      </w:pPr>
+      <w:r>
+        <w:rPr>
+          <w:lang w:val="nl-NL"/>
+        </w:rPr>
+        <w:tab/>
+        <w:t>Welke dagen geef ik mij hier voor?</w:t>
+      </w:r>
+    </w:p>
+    <w:p>
+      <w:pPr>
+        <w:rPr>
+          <w:lang w:val="nl-NL"/>
+        </w:rPr>
+      </w:pPr>
+      <w:r>
+        <w:rPr>
+          <w:lang w:val="nl-NL"/>
+        </w:rPr>
+        <w:tab/>
+        <w:t xml:space="preserve">Ik begin op 18 september met dit onderdeel en werk </w:t>
+      </w:r>
+      <w:r>
+        <w:rPr>
+          <w:lang w:val="nl-NL"/>
+        </w:rPr>
+        <w:t>eraan</w:t>
+      </w:r>
+      <w:r>
+        <w:rPr>
+          <w:lang w:val="nl-NL"/>
+        </w:rPr>
+        <w:t xml:space="preserve"> tot 6 oktober.</w:t>
+      </w:r>
+    </w:p>
+    <w:p>
+      <w:pPr>
+        <w:rPr>
+          <w:lang w:val="nl-NL"/>
+        </w:rPr>
+      </w:pPr>
+      <w:r>
+        <w:rPr>
+          <w:lang w:val="nl-NL"/>
+        </w:rPr>
+        <w:lastRenderedPageBreak/>
+        <w:tab/>
+        <w:t>Hoeveel tijd heb ik aan projecturen op school?</w:t>
+      </w:r>
+    </w:p>
+    <w:p>
+      <w:pPr>
+        <w:ind w:firstLine="720"/>
+        <w:rPr>
+          <w:lang w:val="nl-NL"/>
+        </w:rPr>
+      </w:pPr>
+      <w:r>
+        <w:rPr>
+          <w:lang w:val="nl-NL"/>
+        </w:rPr>
+        <w:t>In projecturen op school heb ik hier 31 uur en 30 minuten voor.</w:t>
+      </w:r>
+    </w:p>
+    <w:p>
+      <w:pPr>
+        <w:rPr>
+          <w:lang w:val="nl-NL"/>
+        </w:rPr>
+      </w:pPr>
+    </w:p>
+    <w:bookmarkStart w:id="10" w:name="_Werkplanning_1"/>
     <w:bookmarkEnd w:id="10"/>
     <w:p>
       <w:pPr>
@@ -1418,7 +1913,7 @@
         <w:rPr>
           <w:lang w:val="nl-NL"/>
         </w:rPr>
-        <w:instrText xml:space="preserve"> HYPERLINK  \l "_Technisch_ontwerp" </w:instrText>
+        <w:instrText xml:space="preserve"> HYPERLINK  \l "_Werkplanning" </w:instrText>
       </w:r>
       <w:r>
         <w:rPr>
@@ -1431,7 +1926,7 @@
           <w:rStyle w:val="Hyperlink"/>
           <w:lang w:val="nl-NL"/>
         </w:rPr>
-        <w:t>Technisch ontwerp</w:t>
+        <w:t>Werkplanning</w:t>
       </w:r>
       <w:r>
         <w:rPr>
@@ -1472,9 +1967,473 @@
         <w:rPr>
           <w:lang w:val="nl-NL"/>
         </w:rPr>
+        <w:tab/>
+      </w:r>
+      <w:r>
+        <w:rPr>
+          <w:b/>
+          <w:lang w:val="nl-NL"/>
+        </w:rPr>
+        <w:t>Specifiek:</w:t>
+      </w:r>
+    </w:p>
+    <w:p>
+      <w:pPr>
+        <w:rPr>
+          <w:lang w:val="nl-NL"/>
+        </w:rPr>
+      </w:pPr>
+      <w:r>
+        <w:rPr>
+          <w:lang w:val="nl-NL"/>
+        </w:rPr>
+        <w:tab/>
+        <w:t>Wat is het doel?</w:t>
+      </w:r>
+    </w:p>
+    <w:p>
+      <w:pPr>
+        <w:ind w:left="720"/>
+        <w:rPr>
+          <w:lang w:val="nl-NL"/>
+        </w:rPr>
+      </w:pPr>
+      <w:r>
+        <w:rPr>
+          <w:lang w:val="nl-NL"/>
+        </w:rPr>
+        <w:t>Het doel is om een werkplanning te maken voor de monteurs. Hierin moet de taakomschrijving staan, de datum waarop ze het moeten uitvoeren, hoelang ze hiervoor de tijd hebben en wie het moet doen.</w:t>
+      </w:r>
+    </w:p>
+    <w:p>
+      <w:pPr>
+        <w:rPr>
+          <w:lang w:val="nl-NL"/>
+        </w:rPr>
+      </w:pPr>
+      <w:r>
+        <w:rPr>
+          <w:lang w:val="nl-NL"/>
+        </w:rPr>
+        <w:tab/>
+        <w:t>Wij zijn betrokken?</w:t>
+      </w:r>
+    </w:p>
+    <w:p>
+      <w:pPr>
+        <w:ind w:left="720"/>
+        <w:rPr>
+          <w:lang w:val="nl-NL"/>
+        </w:rPr>
+      </w:pPr>
+      <w:r>
+        <w:rPr>
+          <w:lang w:val="nl-NL"/>
+        </w:rPr>
+        <w:t>Vooral ik. Ik hoef alleen te weten wat de eisen zijn en ik kan aan de slag. Als ik ergens niet uitkom wat het programma betreft kan ik dit opzoeken op Youtube of Google.</w:t>
+      </w:r>
+    </w:p>
+    <w:p>
+      <w:pPr>
+        <w:rPr>
+          <w:lang w:val="nl-NL"/>
+        </w:rPr>
+      </w:pPr>
+      <w:r>
+        <w:rPr>
+          <w:lang w:val="nl-NL"/>
+        </w:rPr>
+        <w:tab/>
+        <w:t>Waar voeren we uit?</w:t>
+      </w:r>
+    </w:p>
+    <w:p>
+      <w:pPr>
+        <w:rPr>
+          <w:lang w:val="nl-NL"/>
+        </w:rPr>
+      </w:pPr>
+      <w:r>
+        <w:rPr>
+          <w:lang w:val="nl-NL"/>
+        </w:rPr>
+        <w:tab/>
+        <w:t>Dit moet allemaal op school te doen zijn.</w:t>
+      </w:r>
+    </w:p>
+    <w:p>
+      <w:pPr>
+        <w:rPr>
+          <w:b/>
+          <w:lang w:val="nl-NL"/>
+        </w:rPr>
+      </w:pPr>
+      <w:r>
+        <w:rPr>
+          <w:lang w:val="nl-NL"/>
+        </w:rPr>
+        <w:tab/>
+      </w:r>
+      <w:r>
+        <w:rPr>
+          <w:b/>
+          <w:lang w:val="nl-NL"/>
+        </w:rPr>
+        <w:t>Meetbaar:</w:t>
+      </w:r>
+    </w:p>
+    <w:p>
+      <w:pPr>
+        <w:rPr>
+          <w:lang w:val="nl-NL"/>
+        </w:rPr>
+      </w:pPr>
+      <w:r>
+        <w:rPr>
+          <w:b/>
+          <w:lang w:val="nl-NL"/>
+        </w:rPr>
+        <w:tab/>
+      </w:r>
+      <w:r>
+        <w:rPr>
+          <w:lang w:val="nl-NL"/>
+        </w:rPr>
+        <w:t>Hoeveel gaan we doen?</w:t>
+      </w:r>
+    </w:p>
+    <w:p>
+      <w:pPr>
+        <w:ind w:left="720"/>
+        <w:rPr>
+          <w:lang w:val="nl-NL"/>
+        </w:rPr>
+      </w:pPr>
+      <w:r>
+        <w:rPr>
+          <w:lang w:val="nl-NL"/>
+        </w:rPr>
+        <w:t>Een uitgebreide planning maken die voldoet aan alle eisen. Ik ga niet proberen om meer te doen dan nodig is waardoor het al snel ingewikkeld kan worden. Een planning moet makkelijk te lezen en duidelijk zijn.</w:t>
+      </w:r>
+    </w:p>
+    <w:p>
+      <w:pPr>
+        <w:rPr>
+          <w:lang w:val="nl-NL"/>
+        </w:rPr>
+      </w:pPr>
+      <w:r>
+        <w:rPr>
+          <w:lang w:val="nl-NL"/>
+        </w:rPr>
+        <w:tab/>
+        <w:t>Hoe meet je dat?</w:t>
+      </w:r>
+    </w:p>
+    <w:p>
+      <w:pPr>
+        <w:ind w:left="720"/>
+        <w:rPr>
+          <w:lang w:val="nl-NL"/>
+        </w:rPr>
+      </w:pPr>
+      <w:r>
+        <w:rPr>
+          <w:lang w:val="nl-NL"/>
+        </w:rPr>
+        <w:t>I</w:t>
+      </w:r>
+      <w:r>
+        <w:rPr>
+          <w:lang w:val="nl-NL"/>
+        </w:rPr>
+        <w:t>k kan checken of ik alle eisen heb verwerkt in mijn eindproduct. Zodra dit niet het geval is kan ik het verbeteren.</w:t>
+      </w:r>
+    </w:p>
+    <w:p>
+      <w:pPr>
+        <w:rPr>
+          <w:lang w:val="nl-NL"/>
+        </w:rPr>
+      </w:pPr>
+      <w:r>
+        <w:rPr>
+          <w:lang w:val="nl-NL"/>
+        </w:rPr>
+        <w:tab/>
+        <w:t>Wat is de kwaliteit?</w:t>
+      </w:r>
+    </w:p>
+    <w:p>
+      <w:pPr>
+        <w:ind w:left="720"/>
+        <w:rPr>
+          <w:lang w:val="nl-NL"/>
+        </w:rPr>
+      </w:pPr>
+      <w:r>
+        <w:rPr>
+          <w:lang w:val="nl-NL"/>
+        </w:rPr>
+        <w:t>Bovengemiddeld maar niet uitzonderlijk goed. Ik denk dat dit goed te doen moet zijn als je je aan alle eisen houd.</w:t>
+      </w:r>
+    </w:p>
+    <w:p>
+      <w:pPr>
+        <w:rPr>
+          <w:lang w:val="nl-NL"/>
+        </w:rPr>
+      </w:pPr>
+      <w:r>
+        <w:rPr>
+          <w:lang w:val="nl-NL"/>
+        </w:rPr>
+        <w:tab/>
+      </w:r>
+      <w:r>
+        <w:rPr>
+          <w:b/>
+          <w:lang w:val="nl-NL"/>
+        </w:rPr>
+        <w:t>Acceptabel:</w:t>
+      </w:r>
+    </w:p>
+    <w:p>
+      <w:pPr>
+        <w:rPr>
+          <w:lang w:val="nl-NL"/>
+        </w:rPr>
+      </w:pPr>
+      <w:r>
+        <w:rPr>
+          <w:lang w:val="nl-NL"/>
+        </w:rPr>
+        <w:tab/>
+        <w:t>Is het haalbaar?</w:t>
+      </w:r>
+    </w:p>
+    <w:p>
+      <w:pPr>
+        <w:ind w:left="720"/>
+        <w:rPr>
+          <w:lang w:val="nl-NL"/>
+        </w:rPr>
+      </w:pPr>
+      <w:r>
+        <w:rPr>
+          <w:lang w:val="nl-NL"/>
+        </w:rPr>
+        <w:t>Ja dit moet haalbaar zijn. Met een programma werken om een planning te maken zal goed te doen zijn.</w:t>
+      </w:r>
+    </w:p>
+    <w:p>
+      <w:pPr>
+        <w:rPr>
+          <w:b/>
+          <w:lang w:val="nl-NL"/>
+        </w:rPr>
+      </w:pPr>
+      <w:r>
+        <w:rPr>
+          <w:lang w:val="nl-NL"/>
+        </w:rPr>
+        <w:tab/>
+      </w:r>
+      <w:r>
+        <w:rPr>
+          <w:b/>
+          <w:lang w:val="nl-NL"/>
+        </w:rPr>
+        <w:t>Realistisch:</w:t>
+      </w:r>
+    </w:p>
+    <w:p>
+      <w:pPr>
+        <w:rPr>
+          <w:lang w:val="nl-NL"/>
+        </w:rPr>
+      </w:pPr>
+      <w:r>
+        <w:rPr>
+          <w:lang w:val="nl-NL"/>
+        </w:rPr>
         <w:lastRenderedPageBreak/>
         <w:tab/>
-      </w:r>
+        <w:t>Zijn de inspanningen niet te hoog of te laag?</w:t>
+      </w:r>
+    </w:p>
+    <w:p>
+      <w:pPr>
+        <w:ind w:left="720"/>
+        <w:rPr>
+          <w:b/>
+          <w:lang w:val="nl-NL"/>
+        </w:rPr>
+      </w:pPr>
+      <w:r>
+        <w:rPr>
+          <w:lang w:val="nl-NL"/>
+        </w:rPr>
+        <w:t>Dit kan misschien aan de lage kant komen te staan maar ik weet nog niet precies wat alle eisen zijn qua ontwerp van de planning.</w:t>
+      </w:r>
+    </w:p>
+    <w:p>
+      <w:pPr>
+        <w:rPr>
+          <w:b/>
+          <w:lang w:val="nl-NL"/>
+        </w:rPr>
+      </w:pPr>
+      <w:r>
+        <w:rPr>
+          <w:lang w:val="nl-NL"/>
+        </w:rPr>
+        <w:tab/>
+      </w:r>
+      <w:r>
+        <w:rPr>
+          <w:b/>
+          <w:lang w:val="nl-NL"/>
+        </w:rPr>
+        <w:t>Tijd:</w:t>
+      </w:r>
+    </w:p>
+    <w:p>
+      <w:pPr>
+        <w:rPr>
+          <w:lang w:val="nl-NL"/>
+        </w:rPr>
+      </w:pPr>
+      <w:r>
+        <w:rPr>
+          <w:lang w:val="nl-NL"/>
+        </w:rPr>
+        <w:tab/>
+        <w:t>Wat zijn de dagen die ik mijzelf hiervoor de tijd geef?</w:t>
+      </w:r>
+    </w:p>
+    <w:p>
+      <w:pPr>
+        <w:rPr>
+          <w:lang w:val="nl-NL"/>
+        </w:rPr>
+      </w:pPr>
+      <w:r>
+        <w:rPr>
+          <w:lang w:val="nl-NL"/>
+        </w:rPr>
+        <w:tab/>
+        <w:t xml:space="preserve">Ik begin op 9 oktober met dit onderdeel en werk </w:t>
+      </w:r>
+      <w:r>
+        <w:rPr>
+          <w:lang w:val="nl-NL"/>
+        </w:rPr>
+        <w:t>eraan</w:t>
+      </w:r>
+      <w:r>
+        <w:rPr>
+          <w:lang w:val="nl-NL"/>
+        </w:rPr>
+        <w:t xml:space="preserve"> tot 13 oktober.</w:t>
+      </w:r>
+    </w:p>
+    <w:p>
+      <w:pPr>
+        <w:rPr>
+          <w:lang w:val="nl-NL"/>
+        </w:rPr>
+      </w:pPr>
+      <w:r>
+        <w:rPr>
+          <w:lang w:val="nl-NL"/>
+        </w:rPr>
+        <w:tab/>
+        <w:t>Hoeveel projecturen heb ik voor dit onderdeel?</w:t>
+      </w:r>
+    </w:p>
+    <w:p>
+      <w:pPr>
+        <w:rPr>
+          <w:lang w:val="nl-NL"/>
+        </w:rPr>
+      </w:pPr>
+      <w:r>
+        <w:rPr>
+          <w:lang w:val="nl-NL"/>
+        </w:rPr>
+        <w:tab/>
+        <w:t>In projecturen op school heb ik hier 15 uur en 45 minuten voor.</w:t>
+      </w:r>
+    </w:p>
+    <w:p>
+      <w:pPr>
+        <w:rPr>
+          <w:lang w:val="nl-NL"/>
+        </w:rPr>
+      </w:pPr>
+    </w:p>
+    <w:bookmarkStart w:id="11" w:name="_Praktijk_1"/>
+    <w:bookmarkEnd w:id="11"/>
+    <w:p>
+      <w:pPr>
+        <w:pStyle w:val="Kop2"/>
+        <w:rPr>
+          <w:lang w:val="nl-NL"/>
+        </w:rPr>
+      </w:pPr>
+      <w:r>
+        <w:fldChar w:fldCharType="begin"/>
+      </w:r>
+      <w:r>
+        <w:rPr>
+          <w:lang w:val="nl-NL"/>
+        </w:rPr>
+        <w:instrText xml:space="preserve"> HYPERLINK  \l "_Praktijk" </w:instrText>
+      </w:r>
+      <w:r>
+        <w:fldChar w:fldCharType="separate"/>
+      </w:r>
+      <w:r>
+        <w:rPr>
+          <w:rStyle w:val="Hyperlink"/>
+          <w:lang w:val="nl-NL"/>
+        </w:rPr>
+        <w:t>Praktijk</w:t>
+      </w:r>
+      <w:r>
+        <w:fldChar w:fldCharType="end"/>
+      </w:r>
+    </w:p>
+    <w:p>
+      <w:pPr>
+        <w:rPr>
+          <w:lang w:val="nl-NL"/>
+        </w:rPr>
+      </w:pPr>
+    </w:p>
+    <w:p>
+      <w:pPr>
+        <w:rPr>
+          <w:lang w:val="nl-NL"/>
+        </w:rPr>
+      </w:pPr>
+      <w:r>
+        <w:rPr>
+          <w:lang w:val="nl-NL"/>
+        </w:rPr>
+        <w:tab/>
+        <w:t>Planning:</w:t>
+      </w:r>
+    </w:p>
+    <w:p>
+      <w:pPr>
+        <w:ind w:firstLine="720"/>
+        <w:rPr>
+          <w:b/>
+          <w:lang w:val="nl-NL"/>
+        </w:rPr>
+      </w:pPr>
       <w:r>
         <w:rPr>
           <w:b/>
@@ -1499,6 +2458,375 @@
     </w:p>
     <w:p>
       <w:pPr>
+        <w:rPr>
+          <w:lang w:val="nl-NL"/>
+        </w:rPr>
+      </w:pPr>
+      <w:r>
+        <w:rPr>
+          <w:lang w:val="nl-NL"/>
+        </w:rPr>
+        <w:tab/>
+        <w:t>Wij zijn betrokken?</w:t>
+      </w:r>
+    </w:p>
+    <w:p>
+      <w:pPr>
+        <w:rPr>
+          <w:lang w:val="nl-NL"/>
+        </w:rPr>
+      </w:pPr>
+      <w:r>
+        <w:rPr>
+          <w:lang w:val="nl-NL"/>
+        </w:rPr>
+        <w:tab/>
+        <w:t>Waar voeren we uit?</w:t>
+      </w:r>
+    </w:p>
+    <w:p>
+      <w:pPr>
+        <w:rPr>
+          <w:b/>
+          <w:lang w:val="nl-NL"/>
+        </w:rPr>
+      </w:pPr>
+      <w:r>
+        <w:rPr>
+          <w:lang w:val="nl-NL"/>
+        </w:rPr>
+        <w:tab/>
+      </w:r>
+      <w:r>
+        <w:rPr>
+          <w:b/>
+          <w:lang w:val="nl-NL"/>
+        </w:rPr>
+        <w:t>Meetbaar:</w:t>
+      </w:r>
+    </w:p>
+    <w:p>
+      <w:pPr>
+        <w:rPr>
+          <w:lang w:val="nl-NL"/>
+        </w:rPr>
+      </w:pPr>
+      <w:r>
+        <w:rPr>
+          <w:b/>
+          <w:lang w:val="nl-NL"/>
+        </w:rPr>
+        <w:tab/>
+      </w:r>
+      <w:r>
+        <w:rPr>
+          <w:lang w:val="nl-NL"/>
+        </w:rPr>
+        <w:t>Hoeveel gaan we doen?</w:t>
+      </w:r>
+    </w:p>
+    <w:p>
+      <w:pPr>
+        <w:rPr>
+          <w:lang w:val="nl-NL"/>
+        </w:rPr>
+      </w:pPr>
+      <w:r>
+        <w:rPr>
+          <w:lang w:val="nl-NL"/>
+        </w:rPr>
+        <w:tab/>
+        <w:t>Hoe meet je dat?</w:t>
+      </w:r>
+    </w:p>
+    <w:p>
+      <w:pPr>
+        <w:rPr>
+          <w:lang w:val="nl-NL"/>
+        </w:rPr>
+      </w:pPr>
+      <w:r>
+        <w:rPr>
+          <w:lang w:val="nl-NL"/>
+        </w:rPr>
+        <w:tab/>
+        <w:t>Wat is de kwaliteit?</w:t>
+      </w:r>
+    </w:p>
+    <w:p>
+      <w:pPr>
+        <w:rPr>
+          <w:lang w:val="nl-NL"/>
+        </w:rPr>
+      </w:pPr>
+      <w:r>
+        <w:rPr>
+          <w:lang w:val="nl-NL"/>
+        </w:rPr>
+        <w:tab/>
+      </w:r>
+      <w:r>
+        <w:rPr>
+          <w:b/>
+          <w:lang w:val="nl-NL"/>
+        </w:rPr>
+        <w:t>Acceptabel:</w:t>
+      </w:r>
+    </w:p>
+    <w:p>
+      <w:pPr>
+        <w:rPr>
+          <w:lang w:val="nl-NL"/>
+        </w:rPr>
+      </w:pPr>
+      <w:r>
+        <w:rPr>
+          <w:lang w:val="nl-NL"/>
+        </w:rPr>
+        <w:tab/>
+        <w:t>Is het haalbaar?</w:t>
+      </w:r>
+    </w:p>
+    <w:p>
+      <w:pPr>
+        <w:rPr>
+          <w:lang w:val="nl-NL"/>
+        </w:rPr>
+      </w:pPr>
+      <w:r>
+        <w:rPr>
+          <w:lang w:val="nl-NL"/>
+        </w:rPr>
+        <w:tab/>
+        <w:t>Is het actiegericht?</w:t>
+      </w:r>
+    </w:p>
+    <w:p>
+      <w:pPr>
+        <w:rPr>
+          <w:b/>
+          <w:lang w:val="nl-NL"/>
+        </w:rPr>
+      </w:pPr>
+      <w:r>
+        <w:rPr>
+          <w:lang w:val="nl-NL"/>
+        </w:rPr>
+        <w:tab/>
+      </w:r>
+      <w:r>
+        <w:rPr>
+          <w:b/>
+          <w:lang w:val="nl-NL"/>
+        </w:rPr>
+        <w:t>Realistisch:</w:t>
+      </w:r>
+    </w:p>
+    <w:p>
+      <w:pPr>
+        <w:rPr>
+          <w:lang w:val="nl-NL"/>
+        </w:rPr>
+      </w:pPr>
+      <w:r>
+        <w:rPr>
+          <w:b/>
+          <w:lang w:val="nl-NL"/>
+        </w:rPr>
+        <w:tab/>
+      </w:r>
+      <w:r>
+        <w:rPr>
+          <w:lang w:val="nl-NL"/>
+        </w:rPr>
+        <w:t>Is het doel haalbaar?</w:t>
+      </w:r>
+    </w:p>
+    <w:p>
+      <w:pPr>
+        <w:rPr>
+          <w:lang w:val="nl-NL"/>
+        </w:rPr>
+      </w:pPr>
+      <w:r>
+        <w:rPr>
+          <w:lang w:val="nl-NL"/>
+        </w:rPr>
+        <w:tab/>
+        <w:t>Zijn de inspanningen niet te hoog of te laag?</w:t>
+      </w:r>
+    </w:p>
+    <w:p>
+      <w:pPr>
+        <w:rPr>
+          <w:b/>
+          <w:lang w:val="nl-NL"/>
+        </w:rPr>
+      </w:pPr>
+      <w:r>
+        <w:rPr>
+          <w:lang w:val="nl-NL"/>
+        </w:rPr>
+        <w:tab/>
+      </w:r>
+      <w:r>
+        <w:rPr>
+          <w:b/>
+          <w:lang w:val="nl-NL"/>
+        </w:rPr>
+        <w:t>Tijd:</w:t>
+      </w:r>
+    </w:p>
+    <w:p>
+      <w:pPr>
+        <w:rPr>
+          <w:lang w:val="nl-NL"/>
+        </w:rPr>
+      </w:pPr>
+    </w:p>
+    <w:p>
+      <w:pPr>
+        <w:rPr>
+          <w:lang w:val="nl-NL"/>
+        </w:rPr>
+      </w:pPr>
+      <w:r>
+        <w:rPr>
+          <w:lang w:val="nl-NL"/>
+        </w:rPr>
+        <w:tab/>
+      </w:r>
+      <w:r>
+        <w:rPr>
+          <w:lang w:val="nl-NL"/>
+        </w:rPr>
+        <w:t xml:space="preserve">Ik begin op 4 september met dit onderdeel en werk </w:t>
+      </w:r>
+      <w:r>
+        <w:rPr>
+          <w:lang w:val="nl-NL"/>
+        </w:rPr>
+        <w:t>eraan</w:t>
+      </w:r>
+      <w:r>
+        <w:rPr>
+          <w:lang w:val="nl-NL"/>
+        </w:rPr>
+        <w:t xml:space="preserve"> tot 27 oktober.</w:t>
+      </w:r>
+    </w:p>
+    <w:p>
+      <w:pPr>
+        <w:rPr>
+          <w:lang w:val="nl-NL"/>
+        </w:rPr>
+      </w:pPr>
+      <w:r>
+        <w:rPr>
+          <w:lang w:val="nl-NL"/>
+        </w:rPr>
+        <w:lastRenderedPageBreak/>
+        <w:tab/>
+        <w:t>In projecturen op school heb ik hier 48 uur voor.</w:t>
+      </w:r>
+    </w:p>
+    <w:p>
+      <w:pPr>
+        <w:rPr>
+          <w:lang w:val="nl-NL"/>
+        </w:rPr>
+      </w:pPr>
+    </w:p>
+    <w:bookmarkStart w:id="12" w:name="_Inspectierapport_1"/>
+    <w:bookmarkEnd w:id="12"/>
+    <w:p>
+      <w:pPr>
+        <w:pStyle w:val="Kop2"/>
+        <w:rPr>
+          <w:lang w:val="nl-NL"/>
+        </w:rPr>
+      </w:pPr>
+      <w:r>
+        <w:fldChar w:fldCharType="begin"/>
+      </w:r>
+      <w:r>
+        <w:rPr>
+          <w:lang w:val="nl-NL"/>
+        </w:rPr>
+        <w:instrText xml:space="preserve"> HYPERLINK  \l "_Inspectierapport" </w:instrText>
+      </w:r>
+      <w:r>
+        <w:fldChar w:fldCharType="separate"/>
+      </w:r>
+      <w:r>
+        <w:rPr>
+          <w:rStyle w:val="Hyperlink"/>
+          <w:lang w:val="nl-NL"/>
+        </w:rPr>
+        <w:t>Inspectierapport</w:t>
+      </w:r>
+      <w:r>
+        <w:fldChar w:fldCharType="end"/>
+      </w:r>
+    </w:p>
+    <w:p>
+      <w:pPr>
+        <w:rPr>
+          <w:lang w:val="nl-NL"/>
+        </w:rPr>
+      </w:pPr>
+    </w:p>
+    <w:p>
+      <w:pPr>
+        <w:rPr>
+          <w:lang w:val="nl-NL"/>
+        </w:rPr>
+      </w:pPr>
+      <w:r>
+        <w:rPr>
+          <w:lang w:val="nl-NL"/>
+        </w:rPr>
+        <w:tab/>
+        <w:t>Planning:</w:t>
+      </w:r>
+    </w:p>
+    <w:p>
+      <w:pPr>
+        <w:rPr>
+          <w:b/>
+          <w:lang w:val="nl-NL"/>
+        </w:rPr>
+      </w:pPr>
+      <w:r>
+        <w:rPr>
+          <w:lang w:val="nl-NL"/>
+        </w:rPr>
+        <w:tab/>
+      </w:r>
+      <w:r>
+        <w:rPr>
+          <w:b/>
+          <w:lang w:val="nl-NL"/>
+        </w:rPr>
+        <w:t>Specifiek:</w:t>
+      </w:r>
+    </w:p>
+    <w:p>
+      <w:pPr>
+        <w:rPr>
+          <w:lang w:val="nl-NL"/>
+        </w:rPr>
+      </w:pPr>
+      <w:r>
+        <w:rPr>
+          <w:lang w:val="nl-NL"/>
+        </w:rPr>
+        <w:tab/>
+        <w:t>Wat is het doel?</w:t>
+      </w:r>
+    </w:p>
+    <w:p>
+      <w:pPr>
         <w:ind w:left="720"/>
         <w:rPr>
           <w:lang w:val="nl-NL"/>
@@ -1508,7 +2836,13 @@
         <w:rPr>
           <w:lang w:val="nl-NL"/>
         </w:rPr>
-        <w:t>Het doel is om een technische installatie tekening te maken. Hierin komt te staan wat er allemaal nodig is om alles naar wens aan te leggen.</w:t>
+        <w:t>Het doel is om een rapport op te stellen waar een inspectiemedewerker uit kan lezen wat hij/zij allemaal moet testen.</w:t>
+      </w:r>
+      <w:r>
+        <w:rPr>
+          <w:lang w:val="nl-NL"/>
+        </w:rPr>
+        <w:t xml:space="preserve"> Verder wil ik dit zo uitgebreid mogelijk doen zodat een inspectiemedewerker zelfstandig aan de slag kan en niet dingen mist in het rapport.</w:t>
       </w:r>
     </w:p>
     <w:p>
@@ -1536,7 +2870,7 @@
         <w:rPr>
           <w:lang w:val="nl-NL"/>
         </w:rPr>
-        <w:t>Docenten en ik. De docenten geven uitleg over hoe ik hier het beste mee aan de slag kan gaan. Na deze uitleg ga ik hier zelf mee aan de slag.</w:t>
+        <w:t>Docent en ik. Ik heb wat uitleg nodig over de inspectienormen. Hierna kan ik zelf verder aan de slag.</w:t>
       </w:r>
     </w:p>
     <w:p>
@@ -1555,6 +2889,61 @@
     </w:p>
     <w:p>
       <w:pPr>
+        <w:rPr>
+          <w:lang w:val="nl-NL"/>
+        </w:rPr>
+      </w:pPr>
+      <w:r>
+        <w:rPr>
+          <w:lang w:val="nl-NL"/>
+        </w:rPr>
+        <w:tab/>
+        <w:t>Dit kan ik allemaal op school doen.</w:t>
+      </w:r>
+    </w:p>
+    <w:p>
+      <w:pPr>
+        <w:rPr>
+          <w:b/>
+          <w:lang w:val="nl-NL"/>
+        </w:rPr>
+      </w:pPr>
+      <w:r>
+        <w:rPr>
+          <w:lang w:val="nl-NL"/>
+        </w:rPr>
+        <w:tab/>
+      </w:r>
+      <w:r>
+        <w:rPr>
+          <w:b/>
+          <w:lang w:val="nl-NL"/>
+        </w:rPr>
+        <w:t>Meetbaar:</w:t>
+      </w:r>
+    </w:p>
+    <w:p>
+      <w:pPr>
+        <w:rPr>
+          <w:lang w:val="nl-NL"/>
+        </w:rPr>
+      </w:pPr>
+      <w:r>
+        <w:rPr>
+          <w:b/>
+          <w:lang w:val="nl-NL"/>
+        </w:rPr>
+        <w:tab/>
+      </w:r>
+      <w:r>
+        <w:rPr>
+          <w:lang w:val="nl-NL"/>
+        </w:rPr>
+        <w:t>Hoeveel gaan we doen?</w:t>
+      </w:r>
+    </w:p>
+    <w:p>
+      <w:pPr>
         <w:ind w:left="720"/>
         <w:rPr>
           <w:lang w:val="nl-NL"/>
@@ -1564,54 +2953,146 @@
         <w:rPr>
           <w:lang w:val="nl-NL"/>
         </w:rPr>
-        <w:t>Bij dit onderdeel werk ik</w:t>
-      </w:r>
-      <w:r>
-        <w:rPr>
-          <w:lang w:val="nl-NL"/>
-        </w:rPr>
-        <w:t xml:space="preserve"> in de les gedurende twee weken in alle projecturen. Verder moet ik hier waarschijnlijk ook thuis mee aan de slag omdat dit een groot onderdeel is.</w:t>
-      </w:r>
-    </w:p>
-    <w:p>
-      <w:pPr>
-        <w:rPr>
-          <w:b/>
-          <w:lang w:val="nl-NL"/>
-        </w:rPr>
-      </w:pPr>
-      <w:r>
-        <w:rPr>
-          <w:lang w:val="nl-NL"/>
-        </w:rPr>
-        <w:tab/>
-      </w:r>
-      <w:r>
-        <w:rPr>
-          <w:b/>
-          <w:lang w:val="nl-NL"/>
-        </w:rPr>
-        <w:t>Meetbaar:</w:t>
-      </w:r>
-    </w:p>
-    <w:p>
-      <w:pPr>
-        <w:rPr>
-          <w:lang w:val="nl-NL"/>
-        </w:rPr>
-      </w:pPr>
-      <w:r>
-        <w:rPr>
-          <w:b/>
-          <w:lang w:val="nl-NL"/>
-        </w:rPr>
-        <w:tab/>
-      </w:r>
-      <w:r>
-        <w:rPr>
-          <w:lang w:val="nl-NL"/>
-        </w:rPr>
-        <w:t>Hoeveel gaan we doen?</w:t>
+        <w:t>Ik ga voor een uitgebreid inspectierapport om het zo soepel te kunnen laten verlopen en dat er geen misverstanden ontstaan.</w:t>
+      </w:r>
+    </w:p>
+    <w:p>
+      <w:pPr>
+        <w:rPr>
+          <w:lang w:val="nl-NL"/>
+        </w:rPr>
+      </w:pPr>
+      <w:r>
+        <w:rPr>
+          <w:lang w:val="nl-NL"/>
+        </w:rPr>
+        <w:tab/>
+        <w:t>Hoe meet je dat?</w:t>
+      </w:r>
+    </w:p>
+    <w:p>
+      <w:pPr>
+        <w:rPr>
+          <w:lang w:val="nl-NL"/>
+        </w:rPr>
+      </w:pPr>
+      <w:r>
+        <w:rPr>
+          <w:lang w:val="nl-NL"/>
+        </w:rPr>
+        <w:tab/>
+        <w:t>Ik kan kijken of ik iets heb gemist in de NEN1010.</w:t>
+      </w:r>
+    </w:p>
+    <w:p>
+      <w:pPr>
+        <w:rPr>
+          <w:lang w:val="nl-NL"/>
+        </w:rPr>
+      </w:pPr>
+      <w:r>
+        <w:rPr>
+          <w:lang w:val="nl-NL"/>
+        </w:rPr>
+        <w:tab/>
+        <w:t>Wat is de kwaliteit?</w:t>
+      </w:r>
+    </w:p>
+    <w:p>
+      <w:pPr>
+        <w:rPr>
+          <w:lang w:val="nl-NL"/>
+        </w:rPr>
+      </w:pPr>
+      <w:r>
+        <w:rPr>
+          <w:lang w:val="nl-NL"/>
+        </w:rPr>
+        <w:tab/>
+        <w:t>Ik ga voor een redelijk goede kwaliteit.</w:t>
+      </w:r>
+    </w:p>
+    <w:p>
+      <w:pPr>
+        <w:rPr>
+          <w:lang w:val="nl-NL"/>
+        </w:rPr>
+      </w:pPr>
+      <w:r>
+        <w:rPr>
+          <w:lang w:val="nl-NL"/>
+        </w:rPr>
+        <w:tab/>
+      </w:r>
+      <w:r>
+        <w:rPr>
+          <w:b/>
+          <w:lang w:val="nl-NL"/>
+        </w:rPr>
+        <w:t>Acceptabel:</w:t>
+      </w:r>
+    </w:p>
+    <w:p>
+      <w:pPr>
+        <w:rPr>
+          <w:lang w:val="nl-NL"/>
+        </w:rPr>
+      </w:pPr>
+      <w:r>
+        <w:rPr>
+          <w:lang w:val="nl-NL"/>
+        </w:rPr>
+        <w:tab/>
+        <w:t>Is het haalbaar?</w:t>
+      </w:r>
+    </w:p>
+    <w:p>
+      <w:pPr>
+        <w:ind w:firstLine="720"/>
+        <w:rPr>
+          <w:lang w:val="nl-NL"/>
+        </w:rPr>
+      </w:pPr>
+      <w:r>
+        <w:rPr>
+          <w:lang w:val="nl-NL"/>
+        </w:rPr>
+        <w:t>Ja. Dit rapport opstellen moet kunnen lukken in een week. Ook met goede kwaliteit.</w:t>
+      </w:r>
+    </w:p>
+    <w:p>
+      <w:pPr>
+        <w:rPr>
+          <w:b/>
+          <w:lang w:val="nl-NL"/>
+        </w:rPr>
+      </w:pPr>
+      <w:r>
+        <w:rPr>
+          <w:lang w:val="nl-NL"/>
+        </w:rPr>
+        <w:tab/>
+      </w:r>
+      <w:r>
+        <w:rPr>
+          <w:b/>
+          <w:lang w:val="nl-NL"/>
+        </w:rPr>
+        <w:t>Realistisch:</w:t>
+      </w:r>
+    </w:p>
+    <w:p>
+      <w:pPr>
+        <w:rPr>
+          <w:lang w:val="nl-NL"/>
+        </w:rPr>
+      </w:pPr>
+      <w:r>
+        <w:rPr>
+          <w:lang w:val="nl-NL"/>
+        </w:rPr>
+        <w:tab/>
+        <w:t>Zijn de inspanningen niet te hoog of te laag?</w:t>
       </w:r>
     </w:p>
     <w:p>
@@ -1625,25 +3106,168 @@
         <w:rPr>
           <w:lang w:val="nl-NL"/>
         </w:rPr>
-        <w:t>Ik gebruik de ontwerptabel die ik in een eerdere fase heb gemaakt. Hieruit kan ik lezen wat ik allemaal nodig heb, en hierdoor kan ik het allemaal goed verwerken in het technische ontwerp.</w:t>
-      </w:r>
-    </w:p>
-    <w:p>
-      <w:pPr>
-        <w:rPr>
-          <w:lang w:val="nl-NL"/>
-        </w:rPr>
-      </w:pPr>
-      <w:r>
-        <w:rPr>
-          <w:lang w:val="nl-NL"/>
-        </w:rPr>
-        <w:tab/>
-        <w:t>Wat is de kwaliteit?</w:t>
-      </w:r>
-    </w:p>
-    <w:p>
-      <w:pPr>
+        <w:t>Nee, hier zou de inspanning hoog liggen maar niet al te hoog waardoor het weer een leuke uitdaging is.</w:t>
+      </w:r>
+    </w:p>
+    <w:p>
+      <w:pPr>
+        <w:rPr>
+          <w:b/>
+          <w:lang w:val="nl-NL"/>
+        </w:rPr>
+      </w:pPr>
+      <w:r>
+        <w:rPr>
+          <w:lang w:val="nl-NL"/>
+        </w:rPr>
+        <w:tab/>
+      </w:r>
+      <w:r>
+        <w:rPr>
+          <w:b/>
+          <w:lang w:val="nl-NL"/>
+        </w:rPr>
+        <w:t>Tijd:</w:t>
+      </w:r>
+    </w:p>
+    <w:p>
+      <w:pPr>
+        <w:rPr>
+          <w:lang w:val="nl-NL"/>
+        </w:rPr>
+      </w:pPr>
+      <w:r>
+        <w:rPr>
+          <w:lang w:val="nl-NL"/>
+        </w:rPr>
+        <w:lastRenderedPageBreak/>
+        <w:tab/>
+        <w:t>Wat zijn de dagen die ik mijzelf hiervoor de tijd geef?</w:t>
+      </w:r>
+    </w:p>
+    <w:p>
+      <w:pPr>
+        <w:rPr>
+          <w:lang w:val="nl-NL"/>
+        </w:rPr>
+      </w:pPr>
+      <w:r>
+        <w:rPr>
+          <w:lang w:val="nl-NL"/>
+        </w:rPr>
+        <w:tab/>
+      </w:r>
+      <w:r>
+        <w:rPr>
+          <w:lang w:val="nl-NL"/>
+        </w:rPr>
+        <w:t xml:space="preserve">Ik begin op 16 oktober met dit onderdeel en werk </w:t>
+      </w:r>
+      <w:r>
+        <w:rPr>
+          <w:lang w:val="nl-NL"/>
+        </w:rPr>
+        <w:t>eraan</w:t>
+      </w:r>
+      <w:r>
+        <w:rPr>
+          <w:lang w:val="nl-NL"/>
+        </w:rPr>
+        <w:t xml:space="preserve"> tot 20 oktober.</w:t>
+      </w:r>
+    </w:p>
+    <w:p>
+      <w:pPr>
+        <w:rPr>
+          <w:lang w:val="nl-NL"/>
+        </w:rPr>
+      </w:pPr>
+      <w:r>
+        <w:rPr>
+          <w:lang w:val="nl-NL"/>
+        </w:rPr>
+        <w:tab/>
+        <w:t>Hoeveel projecturen heb je hier de tijd voor?</w:t>
+      </w:r>
+    </w:p>
+    <w:p>
+      <w:pPr>
+        <w:rPr>
+          <w:lang w:val="nl-NL"/>
+        </w:rPr>
+      </w:pPr>
+      <w:r>
+        <w:rPr>
+          <w:lang w:val="nl-NL"/>
+        </w:rPr>
+        <w:tab/>
+        <w:t>In projecturen op school heb ik hier 15 uur en 45 minuten voor.</w:t>
+      </w:r>
+    </w:p>
+    <w:p>
+      <w:pPr>
+        <w:rPr>
+          <w:lang w:val="nl-NL"/>
+        </w:rPr>
+      </w:pPr>
+    </w:p>
+    <w:bookmarkStart w:id="13" w:name="_Inleveren_1"/>
+    <w:bookmarkEnd w:id="13"/>
+    <w:p>
+      <w:pPr>
+        <w:pStyle w:val="Kop2"/>
+        <w:rPr>
+          <w:lang w:val="nl-NL"/>
+        </w:rPr>
+      </w:pPr>
+      <w:r>
+        <w:fldChar w:fldCharType="begin"/>
+      </w:r>
+      <w:r>
+        <w:rPr>
+          <w:lang w:val="nl-NL"/>
+        </w:rPr>
+        <w:instrText xml:space="preserve"> HYPERLINK  \l "_Inleveren" </w:instrText>
+      </w:r>
+      <w:r>
+        <w:fldChar w:fldCharType="separate"/>
+      </w:r>
+      <w:r>
+        <w:rPr>
+          <w:rStyle w:val="Hyperlink"/>
+          <w:lang w:val="nl-NL"/>
+        </w:rPr>
+        <w:t>Inleveren</w:t>
+      </w:r>
+      <w:r>
+        <w:fldChar w:fldCharType="end"/>
+      </w:r>
+    </w:p>
+    <w:p>
+      <w:pPr>
+        <w:rPr>
+          <w:lang w:val="nl-NL"/>
+        </w:rPr>
+      </w:pPr>
+    </w:p>
+    <w:p>
+      <w:pPr>
+        <w:pStyle w:val="Geenafstand"/>
+        <w:rPr>
+          <w:lang w:val="nl-NL"/>
+        </w:rPr>
+      </w:pPr>
+      <w:r>
+        <w:rPr>
+          <w:lang w:val="nl-NL"/>
+        </w:rPr>
+        <w:tab/>
+        <w:t>Planning:</w:t>
+      </w:r>
+    </w:p>
+    <w:p>
+      <w:pPr>
+        <w:pStyle w:val="Geenafstand"/>
         <w:ind w:left="720"/>
         <w:rPr>
           <w:lang w:val="nl-NL"/>
@@ -1653,1636 +3277,6 @@
         <w:rPr>
           <w:lang w:val="nl-NL"/>
         </w:rPr>
-        <w:t xml:space="preserve">Gemiddeld. Dit is iets wat ik nog helemaal niet heb geleerd. Dit </w:t>
-      </w:r>
-      <w:r>
-        <w:rPr>
-          <w:lang w:val="nl-NL"/>
-        </w:rPr>
-        <w:t>wordt</w:t>
-      </w:r>
-      <w:r>
-        <w:rPr>
-          <w:lang w:val="nl-NL"/>
-        </w:rPr>
-        <w:t xml:space="preserve"> dus een leerfase. Als ik nog tijd over heb kan ik dit verbeteren. Later moet ik dit erg goed kunnen dus ik wil het meteen goed leren.</w:t>
-      </w:r>
-    </w:p>
-    <w:p>
-      <w:pPr>
-        <w:rPr>
-          <w:lang w:val="nl-NL"/>
-        </w:rPr>
-      </w:pPr>
-      <w:r>
-        <w:rPr>
-          <w:lang w:val="nl-NL"/>
-        </w:rPr>
-        <w:tab/>
-      </w:r>
-      <w:r>
-        <w:rPr>
-          <w:b/>
-          <w:lang w:val="nl-NL"/>
-        </w:rPr>
-        <w:t>Acceptabel:</w:t>
-      </w:r>
-    </w:p>
-    <w:p>
-      <w:pPr>
-        <w:rPr>
-          <w:lang w:val="nl-NL"/>
-        </w:rPr>
-      </w:pPr>
-      <w:r>
-        <w:rPr>
-          <w:lang w:val="nl-NL"/>
-        </w:rPr>
-        <w:tab/>
-        <w:t>Is het haalbaar?</w:t>
-      </w:r>
-    </w:p>
-    <w:p>
-      <w:pPr>
-        <w:ind w:left="720"/>
-        <w:rPr>
-          <w:lang w:val="nl-NL"/>
-        </w:rPr>
-      </w:pPr>
-      <w:r>
-        <w:rPr>
-          <w:lang w:val="nl-NL"/>
-        </w:rPr>
-        <w:t>Ja ik geef mijzelf hier meer tijd voor dan voor andere fases. Hierdoor kan ik mij hier beter in oriënteren. Daardoor is de kwaliteit van het uiteindelijk opgeleverde product ook meteen een stuk beter.</w:t>
-      </w:r>
-    </w:p>
-    <w:p>
-      <w:pPr>
-        <w:rPr>
-          <w:lang w:val="nl-NL"/>
-        </w:rPr>
-      </w:pPr>
-      <w:r>
-        <w:rPr>
-          <w:lang w:val="nl-NL"/>
-        </w:rPr>
-        <w:tab/>
-        <w:t>Is het actiegericht?</w:t>
-      </w:r>
-    </w:p>
-    <w:p>
-      <w:pPr>
-        <w:rPr>
-          <w:lang w:val="nl-NL"/>
-        </w:rPr>
-      </w:pPr>
-      <w:r>
-        <w:rPr>
-          <w:lang w:val="nl-NL"/>
-        </w:rPr>
-        <w:tab/>
-        <w:t>Ja zodra ik de uitleg heb gehad kan ik er meteen mee aan de slag.</w:t>
-      </w:r>
-    </w:p>
-    <w:p>
-      <w:pPr>
-        <w:rPr>
-          <w:b/>
-          <w:lang w:val="nl-NL"/>
-        </w:rPr>
-      </w:pPr>
-      <w:r>
-        <w:rPr>
-          <w:lang w:val="nl-NL"/>
-        </w:rPr>
-        <w:tab/>
-      </w:r>
-      <w:r>
-        <w:rPr>
-          <w:b/>
-          <w:lang w:val="nl-NL"/>
-        </w:rPr>
-        <w:t>Realistisch:</w:t>
-      </w:r>
-    </w:p>
-    <w:p>
-      <w:pPr>
-        <w:rPr>
-          <w:lang w:val="nl-NL"/>
-        </w:rPr>
-      </w:pPr>
-      <w:r>
-        <w:rPr>
-          <w:lang w:val="nl-NL"/>
-        </w:rPr>
-        <w:tab/>
-        <w:t>Zijn de inspanningen niet te hoog of te laag?</w:t>
-      </w:r>
-    </w:p>
-    <w:p>
-      <w:pPr>
-        <w:ind w:left="720"/>
-        <w:rPr>
-          <w:lang w:val="nl-NL"/>
-        </w:rPr>
-      </w:pPr>
-      <w:r>
-        <w:rPr>
-          <w:lang w:val="nl-NL"/>
-        </w:rPr>
-        <w:t xml:space="preserve">Ik ga </w:t>
-      </w:r>
-      <w:r>
-        <w:rPr>
-          <w:lang w:val="nl-NL"/>
-        </w:rPr>
-        <w:t>ervan</w:t>
-      </w:r>
-      <w:r>
-        <w:rPr>
-          <w:lang w:val="nl-NL"/>
-        </w:rPr>
-        <w:t xml:space="preserve"> uit dat de inspanningen hier wel goed liggen. Dit is een beetje uitdaging en dat vind ik wel fijn. Anders raak ik namelijk snel verveeld.</w:t>
-      </w:r>
-    </w:p>
-    <w:p>
-      <w:pPr>
-        <w:rPr>
-          <w:b/>
-          <w:lang w:val="nl-NL"/>
-        </w:rPr>
-      </w:pPr>
-      <w:r>
-        <w:rPr>
-          <w:lang w:val="nl-NL"/>
-        </w:rPr>
-        <w:tab/>
-      </w:r>
-      <w:r>
-        <w:rPr>
-          <w:b/>
-          <w:lang w:val="nl-NL"/>
-        </w:rPr>
-        <w:t>Tijd:</w:t>
-      </w:r>
-    </w:p>
-    <w:p>
-      <w:pPr>
-        <w:rPr>
-          <w:lang w:val="nl-NL"/>
-        </w:rPr>
-      </w:pPr>
-      <w:r>
-        <w:rPr>
-          <w:lang w:val="nl-NL"/>
-        </w:rPr>
-        <w:tab/>
-        <w:t>Welke dagen geef ik mij hier voor?</w:t>
-      </w:r>
-    </w:p>
-    <w:p>
-      <w:pPr>
-        <w:rPr>
-          <w:lang w:val="nl-NL"/>
-        </w:rPr>
-      </w:pPr>
-      <w:r>
-        <w:rPr>
-          <w:lang w:val="nl-NL"/>
-        </w:rPr>
-        <w:tab/>
-        <w:t xml:space="preserve">Ik begin op 18 september met dit onderdeel en werk </w:t>
-      </w:r>
-      <w:r>
-        <w:rPr>
-          <w:lang w:val="nl-NL"/>
-        </w:rPr>
-        <w:t>eraan</w:t>
-      </w:r>
-      <w:r>
-        <w:rPr>
-          <w:lang w:val="nl-NL"/>
-        </w:rPr>
-        <w:t xml:space="preserve"> tot 6 oktober.</w:t>
-      </w:r>
-    </w:p>
-    <w:p>
-      <w:pPr>
-        <w:rPr>
-          <w:lang w:val="nl-NL"/>
-        </w:rPr>
-      </w:pPr>
-      <w:r>
-        <w:rPr>
-          <w:lang w:val="nl-NL"/>
-        </w:rPr>
-        <w:lastRenderedPageBreak/>
-        <w:tab/>
-        <w:t>Hoeveel tijd heb ik aan projecturen op school?</w:t>
-      </w:r>
-    </w:p>
-    <w:p>
-      <w:pPr>
-        <w:ind w:firstLine="720"/>
-        <w:rPr>
-          <w:lang w:val="nl-NL"/>
-        </w:rPr>
-      </w:pPr>
-      <w:r>
-        <w:rPr>
-          <w:lang w:val="nl-NL"/>
-        </w:rPr>
-        <w:t>In projecturen op school heb ik hier 31 uur en 30 minuten voor.</w:t>
-      </w:r>
-    </w:p>
-    <w:p>
-      <w:pPr>
-        <w:rPr>
-          <w:lang w:val="nl-NL"/>
-        </w:rPr>
-      </w:pPr>
-    </w:p>
-    <w:bookmarkStart w:id="11" w:name="_Werkplanning_1"/>
-    <w:bookmarkEnd w:id="11"/>
-    <w:p>
-      <w:pPr>
-        <w:pStyle w:val="Kop2"/>
-        <w:rPr>
-          <w:lang w:val="nl-NL"/>
-        </w:rPr>
-      </w:pPr>
-      <w:r>
-        <w:rPr>
-          <w:lang w:val="nl-NL"/>
-        </w:rPr>
-        <w:fldChar w:fldCharType="begin"/>
-      </w:r>
-      <w:r>
-        <w:rPr>
-          <w:lang w:val="nl-NL"/>
-        </w:rPr>
-        <w:instrText xml:space="preserve"> HYPERLINK  \l "_Werkplanning" </w:instrText>
-      </w:r>
-      <w:r>
-        <w:rPr>
-          <w:lang w:val="nl-NL"/>
-        </w:rPr>
-        <w:fldChar w:fldCharType="separate"/>
-      </w:r>
-      <w:r>
-        <w:rPr>
-          <w:rStyle w:val="Hyperlink"/>
-          <w:lang w:val="nl-NL"/>
-        </w:rPr>
-        <w:t>Werkplanning</w:t>
-      </w:r>
-      <w:r>
-        <w:rPr>
-          <w:lang w:val="nl-NL"/>
-        </w:rPr>
-        <w:fldChar w:fldCharType="end"/>
-      </w:r>
-    </w:p>
-    <w:p>
-      <w:pPr>
-        <w:rPr>
-          <w:lang w:val="nl-NL"/>
-        </w:rPr>
-      </w:pPr>
-    </w:p>
-    <w:p>
-      <w:pPr>
-        <w:rPr>
-          <w:lang w:val="nl-NL"/>
-        </w:rPr>
-      </w:pPr>
-      <w:r>
-        <w:rPr>
-          <w:lang w:val="nl-NL"/>
-        </w:rPr>
-        <w:tab/>
-        <w:t>Planning:</w:t>
-      </w:r>
-    </w:p>
-    <w:p>
-      <w:pPr>
-        <w:rPr>
-          <w:b/>
-          <w:lang w:val="nl-NL"/>
-        </w:rPr>
-      </w:pPr>
-      <w:r>
-        <w:rPr>
-          <w:lang w:val="nl-NL"/>
-        </w:rPr>
-        <w:tab/>
-      </w:r>
-      <w:r>
-        <w:rPr>
-          <w:b/>
-          <w:lang w:val="nl-NL"/>
-        </w:rPr>
-        <w:t>Specifiek:</w:t>
-      </w:r>
-    </w:p>
-    <w:p>
-      <w:pPr>
-        <w:rPr>
-          <w:lang w:val="nl-NL"/>
-        </w:rPr>
-      </w:pPr>
-      <w:r>
-        <w:rPr>
-          <w:lang w:val="nl-NL"/>
-        </w:rPr>
-        <w:tab/>
-        <w:t>Wat is het doel?</w:t>
-      </w:r>
-    </w:p>
-    <w:p>
-      <w:pPr>
-        <w:ind w:left="720"/>
-        <w:rPr>
-          <w:lang w:val="nl-NL"/>
-        </w:rPr>
-      </w:pPr>
-      <w:r>
-        <w:rPr>
-          <w:lang w:val="nl-NL"/>
-        </w:rPr>
-        <w:t>Het doel is om een werkplanning te maken voor de monteurs. Hierin moet de taakomschrijving staan, de datum waarop ze het moeten uitvoeren, hoelang ze hiervoor de tijd hebben en wie het moet doen.</w:t>
-      </w:r>
-    </w:p>
-    <w:p>
-      <w:pPr>
-        <w:rPr>
-          <w:lang w:val="nl-NL"/>
-        </w:rPr>
-      </w:pPr>
-      <w:r>
-        <w:rPr>
-          <w:lang w:val="nl-NL"/>
-        </w:rPr>
-        <w:tab/>
-        <w:t>Wij zijn betrokken?</w:t>
-      </w:r>
-    </w:p>
-    <w:p>
-      <w:pPr>
-        <w:ind w:left="720"/>
-        <w:rPr>
-          <w:lang w:val="nl-NL"/>
-        </w:rPr>
-      </w:pPr>
-      <w:r>
-        <w:rPr>
-          <w:lang w:val="nl-NL"/>
-        </w:rPr>
-        <w:t>Vooral ik. Ik hoef alleen te weten wat de eisen zijn en ik kan aan de slag. Als ik ergens niet uitkom wat het programma betreft kan ik dit opzoeken op Youtube of Google.</w:t>
-      </w:r>
-    </w:p>
-    <w:p>
-      <w:pPr>
-        <w:rPr>
-          <w:lang w:val="nl-NL"/>
-        </w:rPr>
-      </w:pPr>
-      <w:r>
-        <w:rPr>
-          <w:lang w:val="nl-NL"/>
-        </w:rPr>
-        <w:tab/>
-        <w:t>Waar voeren we uit?</w:t>
-      </w:r>
-    </w:p>
-    <w:p>
-      <w:pPr>
-        <w:rPr>
-          <w:lang w:val="nl-NL"/>
-        </w:rPr>
-      </w:pPr>
-      <w:r>
-        <w:rPr>
-          <w:lang w:val="nl-NL"/>
-        </w:rPr>
-        <w:tab/>
-        <w:t>Dit moet allemaal op school te doen zijn.</w:t>
-      </w:r>
-    </w:p>
-    <w:p>
-      <w:pPr>
-        <w:rPr>
-          <w:b/>
-          <w:lang w:val="nl-NL"/>
-        </w:rPr>
-      </w:pPr>
-      <w:r>
-        <w:rPr>
-          <w:lang w:val="nl-NL"/>
-        </w:rPr>
-        <w:tab/>
-      </w:r>
-      <w:r>
-        <w:rPr>
-          <w:b/>
-          <w:lang w:val="nl-NL"/>
-        </w:rPr>
-        <w:t>Meetbaar:</w:t>
-      </w:r>
-    </w:p>
-    <w:p>
-      <w:pPr>
-        <w:rPr>
-          <w:lang w:val="nl-NL"/>
-        </w:rPr>
-      </w:pPr>
-      <w:r>
-        <w:rPr>
-          <w:b/>
-          <w:lang w:val="nl-NL"/>
-        </w:rPr>
-        <w:tab/>
-      </w:r>
-      <w:r>
-        <w:rPr>
-          <w:lang w:val="nl-NL"/>
-        </w:rPr>
-        <w:t>Hoeveel gaan we doen?</w:t>
-      </w:r>
-    </w:p>
-    <w:p>
-      <w:pPr>
-        <w:ind w:left="720"/>
-        <w:rPr>
-          <w:lang w:val="nl-NL"/>
-        </w:rPr>
-      </w:pPr>
-      <w:r>
-        <w:rPr>
-          <w:lang w:val="nl-NL"/>
-        </w:rPr>
-        <w:t>Een uitgebreide planning maken die voldoet aan alle eisen. Ik ga niet proberen om meer te doen dan nodig is waardoor het al snel ingewikkeld kan worden. Een planning moet makkelijk te lezen en duidelijk zijn.</w:t>
-      </w:r>
-    </w:p>
-    <w:p>
-      <w:pPr>
-        <w:rPr>
-          <w:lang w:val="nl-NL"/>
-        </w:rPr>
-      </w:pPr>
-      <w:r>
-        <w:rPr>
-          <w:lang w:val="nl-NL"/>
-        </w:rPr>
-        <w:tab/>
-        <w:t>Hoe meet je dat?</w:t>
-      </w:r>
-    </w:p>
-    <w:p>
-      <w:pPr>
-        <w:ind w:left="720"/>
-        <w:rPr>
-          <w:lang w:val="nl-NL"/>
-        </w:rPr>
-      </w:pPr>
-      <w:r>
-        <w:rPr>
-          <w:lang w:val="nl-NL"/>
-        </w:rPr>
-        <w:t>I</w:t>
-      </w:r>
-      <w:r>
-        <w:rPr>
-          <w:lang w:val="nl-NL"/>
-        </w:rPr>
-        <w:t>k kan checken of ik alle eisen heb verwerkt in mijn eindproduct. Zodra dit niet het geval is kan ik het verbeteren.</w:t>
-      </w:r>
-    </w:p>
-    <w:p>
-      <w:pPr>
-        <w:rPr>
-          <w:lang w:val="nl-NL"/>
-        </w:rPr>
-      </w:pPr>
-      <w:r>
-        <w:rPr>
-          <w:lang w:val="nl-NL"/>
-        </w:rPr>
-        <w:tab/>
-        <w:t>Wat is de kwaliteit?</w:t>
-      </w:r>
-    </w:p>
-    <w:p>
-      <w:pPr>
-        <w:ind w:left="720"/>
-        <w:rPr>
-          <w:lang w:val="nl-NL"/>
-        </w:rPr>
-      </w:pPr>
-      <w:r>
-        <w:rPr>
-          <w:lang w:val="nl-NL"/>
-        </w:rPr>
-        <w:t>Bovengemiddeld maar niet uitzonderlijk goed. Ik denk dat dit goed te doen moet zijn als je je aan alle eisen houd.</w:t>
-      </w:r>
-    </w:p>
-    <w:p>
-      <w:pPr>
-        <w:rPr>
-          <w:lang w:val="nl-NL"/>
-        </w:rPr>
-      </w:pPr>
-      <w:r>
-        <w:rPr>
-          <w:lang w:val="nl-NL"/>
-        </w:rPr>
-        <w:tab/>
-      </w:r>
-      <w:r>
-        <w:rPr>
-          <w:b/>
-          <w:lang w:val="nl-NL"/>
-        </w:rPr>
-        <w:t>Acceptabel:</w:t>
-      </w:r>
-    </w:p>
-    <w:p>
-      <w:pPr>
-        <w:rPr>
-          <w:lang w:val="nl-NL"/>
-        </w:rPr>
-      </w:pPr>
-      <w:r>
-        <w:rPr>
-          <w:lang w:val="nl-NL"/>
-        </w:rPr>
-        <w:tab/>
-        <w:t>Is het haalbaar?</w:t>
-      </w:r>
-    </w:p>
-    <w:p>
-      <w:pPr>
-        <w:ind w:left="720"/>
-        <w:rPr>
-          <w:lang w:val="nl-NL"/>
-        </w:rPr>
-      </w:pPr>
-      <w:r>
-        <w:rPr>
-          <w:lang w:val="nl-NL"/>
-        </w:rPr>
-        <w:t>Ja dit moet haalbaar zijn. Met een programma werken om een planning te maken zal goed te doen zijn.</w:t>
-      </w:r>
-    </w:p>
-    <w:p>
-      <w:pPr>
-        <w:rPr>
-          <w:b/>
-          <w:lang w:val="nl-NL"/>
-        </w:rPr>
-      </w:pPr>
-      <w:r>
-        <w:rPr>
-          <w:lang w:val="nl-NL"/>
-        </w:rPr>
-        <w:tab/>
-      </w:r>
-      <w:r>
-        <w:rPr>
-          <w:b/>
-          <w:lang w:val="nl-NL"/>
-        </w:rPr>
-        <w:t>Realistisch:</w:t>
-      </w:r>
-    </w:p>
-    <w:p>
-      <w:pPr>
-        <w:rPr>
-          <w:lang w:val="nl-NL"/>
-        </w:rPr>
-      </w:pPr>
-      <w:r>
-        <w:rPr>
-          <w:lang w:val="nl-NL"/>
-        </w:rPr>
-        <w:lastRenderedPageBreak/>
-        <w:tab/>
-        <w:t>Zijn de inspanningen niet te hoog of te laag?</w:t>
-      </w:r>
-    </w:p>
-    <w:p>
-      <w:pPr>
-        <w:ind w:left="720"/>
-        <w:rPr>
-          <w:b/>
-          <w:lang w:val="nl-NL"/>
-        </w:rPr>
-      </w:pPr>
-      <w:r>
-        <w:rPr>
-          <w:lang w:val="nl-NL"/>
-        </w:rPr>
-        <w:t>Dit kan misschien aan de lage kant komen te staan maar ik weet nog niet precies wat alle eisen zijn qua ontwerp van de planning.</w:t>
-      </w:r>
-    </w:p>
-    <w:p>
-      <w:pPr>
-        <w:rPr>
-          <w:b/>
-          <w:lang w:val="nl-NL"/>
-        </w:rPr>
-      </w:pPr>
-      <w:r>
-        <w:rPr>
-          <w:lang w:val="nl-NL"/>
-        </w:rPr>
-        <w:tab/>
-      </w:r>
-      <w:r>
-        <w:rPr>
-          <w:b/>
-          <w:lang w:val="nl-NL"/>
-        </w:rPr>
-        <w:t>Tijd:</w:t>
-      </w:r>
-    </w:p>
-    <w:p>
-      <w:pPr>
-        <w:rPr>
-          <w:lang w:val="nl-NL"/>
-        </w:rPr>
-      </w:pPr>
-      <w:r>
-        <w:rPr>
-          <w:lang w:val="nl-NL"/>
-        </w:rPr>
-        <w:tab/>
-        <w:t>Wat zijn de dagen die ik mijzelf hiervoor de tijd geef?</w:t>
-      </w:r>
-    </w:p>
-    <w:p>
-      <w:pPr>
-        <w:rPr>
-          <w:lang w:val="nl-NL"/>
-        </w:rPr>
-      </w:pPr>
-      <w:r>
-        <w:rPr>
-          <w:lang w:val="nl-NL"/>
-        </w:rPr>
-        <w:tab/>
-        <w:t xml:space="preserve">Ik begin op 9 oktober met dit onderdeel en werk </w:t>
-      </w:r>
-      <w:r>
-        <w:rPr>
-          <w:lang w:val="nl-NL"/>
-        </w:rPr>
-        <w:t>eraan</w:t>
-      </w:r>
-      <w:r>
-        <w:rPr>
-          <w:lang w:val="nl-NL"/>
-        </w:rPr>
-        <w:t xml:space="preserve"> tot 13 oktober.</w:t>
-      </w:r>
-    </w:p>
-    <w:p>
-      <w:pPr>
-        <w:rPr>
-          <w:lang w:val="nl-NL"/>
-        </w:rPr>
-      </w:pPr>
-      <w:r>
-        <w:rPr>
-          <w:lang w:val="nl-NL"/>
-        </w:rPr>
-        <w:tab/>
-        <w:t>Hoeveel projecturen heb ik voor dit onderdeel?</w:t>
-      </w:r>
-    </w:p>
-    <w:p>
-      <w:pPr>
-        <w:rPr>
-          <w:lang w:val="nl-NL"/>
-        </w:rPr>
-      </w:pPr>
-      <w:r>
-        <w:rPr>
-          <w:lang w:val="nl-NL"/>
-        </w:rPr>
-        <w:tab/>
-        <w:t>In projecturen op school heb ik hier 15 uur en 45 minuten voor.</w:t>
-      </w:r>
-    </w:p>
-    <w:p>
-      <w:pPr>
-        <w:rPr>
-          <w:lang w:val="nl-NL"/>
-        </w:rPr>
-      </w:pPr>
-    </w:p>
-    <w:bookmarkStart w:id="12" w:name="_Praktijk_1"/>
-    <w:bookmarkEnd w:id="12"/>
-    <w:p>
-      <w:pPr>
-        <w:pStyle w:val="Kop2"/>
-        <w:rPr>
-          <w:lang w:val="nl-NL"/>
-        </w:rPr>
-      </w:pPr>
-      <w:r>
-        <w:fldChar w:fldCharType="begin"/>
-      </w:r>
-      <w:r>
-        <w:rPr>
-          <w:lang w:val="nl-NL"/>
-        </w:rPr>
-        <w:instrText xml:space="preserve"> HYPERLINK  \l "_Praktijk" </w:instrText>
-      </w:r>
-      <w:r>
-        <w:fldChar w:fldCharType="separate"/>
-      </w:r>
-      <w:r>
-        <w:rPr>
-          <w:rStyle w:val="Hyperlink"/>
-          <w:lang w:val="nl-NL"/>
-        </w:rPr>
-        <w:t>Praktijk</w:t>
-      </w:r>
-      <w:r>
-        <w:fldChar w:fldCharType="end"/>
-      </w:r>
-    </w:p>
-    <w:p>
-      <w:pPr>
-        <w:rPr>
-          <w:lang w:val="nl-NL"/>
-        </w:rPr>
-      </w:pPr>
-    </w:p>
-    <w:p>
-      <w:pPr>
-        <w:rPr>
-          <w:lang w:val="nl-NL"/>
-        </w:rPr>
-      </w:pPr>
-      <w:r>
-        <w:rPr>
-          <w:lang w:val="nl-NL"/>
-        </w:rPr>
-        <w:tab/>
-        <w:t>Planning:</w:t>
-      </w:r>
-    </w:p>
-    <w:p>
-      <w:pPr>
-        <w:ind w:firstLine="720"/>
-        <w:rPr>
-          <w:b/>
-          <w:lang w:val="nl-NL"/>
-        </w:rPr>
-      </w:pPr>
-      <w:r>
-        <w:rPr>
-          <w:b/>
-          <w:lang w:val="nl-NL"/>
-        </w:rPr>
-        <w:t>Specifiek:</w:t>
-      </w:r>
-    </w:p>
-    <w:p>
-      <w:pPr>
-        <w:rPr>
-          <w:lang w:val="nl-NL"/>
-        </w:rPr>
-      </w:pPr>
-      <w:r>
-        <w:rPr>
-          <w:lang w:val="nl-NL"/>
-        </w:rPr>
-        <w:tab/>
-        <w:t>Wat is het doel?</w:t>
-      </w:r>
-    </w:p>
-    <w:p>
-      <w:pPr>
-        <w:rPr>
-          <w:lang w:val="nl-NL"/>
-        </w:rPr>
-      </w:pPr>
-      <w:r>
-        <w:rPr>
-          <w:lang w:val="nl-NL"/>
-        </w:rPr>
-        <w:tab/>
-        <w:t>Wij zijn betrokken?</w:t>
-      </w:r>
-    </w:p>
-    <w:p>
-      <w:pPr>
-        <w:rPr>
-          <w:lang w:val="nl-NL"/>
-        </w:rPr>
-      </w:pPr>
-      <w:r>
-        <w:rPr>
-          <w:lang w:val="nl-NL"/>
-        </w:rPr>
-        <w:tab/>
-        <w:t>Waar voeren we uit?</w:t>
-      </w:r>
-    </w:p>
-    <w:p>
-      <w:pPr>
-        <w:rPr>
-          <w:b/>
-          <w:lang w:val="nl-NL"/>
-        </w:rPr>
-      </w:pPr>
-      <w:r>
-        <w:rPr>
-          <w:lang w:val="nl-NL"/>
-        </w:rPr>
-        <w:tab/>
-      </w:r>
-      <w:r>
-        <w:rPr>
-          <w:b/>
-          <w:lang w:val="nl-NL"/>
-        </w:rPr>
-        <w:t>Meetbaar:</w:t>
-      </w:r>
-    </w:p>
-    <w:p>
-      <w:pPr>
-        <w:rPr>
-          <w:lang w:val="nl-NL"/>
-        </w:rPr>
-      </w:pPr>
-      <w:r>
-        <w:rPr>
-          <w:b/>
-          <w:lang w:val="nl-NL"/>
-        </w:rPr>
-        <w:tab/>
-      </w:r>
-      <w:r>
-        <w:rPr>
-          <w:lang w:val="nl-NL"/>
-        </w:rPr>
-        <w:t>Hoeveel gaan we doen?</w:t>
-      </w:r>
-    </w:p>
-    <w:p>
-      <w:pPr>
-        <w:rPr>
-          <w:lang w:val="nl-NL"/>
-        </w:rPr>
-      </w:pPr>
-      <w:r>
-        <w:rPr>
-          <w:lang w:val="nl-NL"/>
-        </w:rPr>
-        <w:tab/>
-        <w:t>Hoe meet je dat?</w:t>
-      </w:r>
-    </w:p>
-    <w:p>
-      <w:pPr>
-        <w:rPr>
-          <w:lang w:val="nl-NL"/>
-        </w:rPr>
-      </w:pPr>
-      <w:r>
-        <w:rPr>
-          <w:lang w:val="nl-NL"/>
-        </w:rPr>
-        <w:tab/>
-        <w:t>Wat is de kwaliteit?</w:t>
-      </w:r>
-    </w:p>
-    <w:p>
-      <w:pPr>
-        <w:rPr>
-          <w:lang w:val="nl-NL"/>
-        </w:rPr>
-      </w:pPr>
-      <w:r>
-        <w:rPr>
-          <w:lang w:val="nl-NL"/>
-        </w:rPr>
-        <w:tab/>
-      </w:r>
-      <w:r>
-        <w:rPr>
-          <w:b/>
-          <w:lang w:val="nl-NL"/>
-        </w:rPr>
-        <w:t>Acceptabel:</w:t>
-      </w:r>
-    </w:p>
-    <w:p>
-      <w:pPr>
-        <w:rPr>
-          <w:lang w:val="nl-NL"/>
-        </w:rPr>
-      </w:pPr>
-      <w:r>
-        <w:rPr>
-          <w:lang w:val="nl-NL"/>
-        </w:rPr>
-        <w:tab/>
-        <w:t>Is het haalbaar?</w:t>
-      </w:r>
-    </w:p>
-    <w:p>
-      <w:pPr>
-        <w:rPr>
-          <w:lang w:val="nl-NL"/>
-        </w:rPr>
-      </w:pPr>
-      <w:r>
-        <w:rPr>
-          <w:lang w:val="nl-NL"/>
-        </w:rPr>
-        <w:tab/>
-        <w:t>Is het actiegericht?</w:t>
-      </w:r>
-    </w:p>
-    <w:p>
-      <w:pPr>
-        <w:rPr>
-          <w:b/>
-          <w:lang w:val="nl-NL"/>
-        </w:rPr>
-      </w:pPr>
-      <w:r>
-        <w:rPr>
-          <w:lang w:val="nl-NL"/>
-        </w:rPr>
-        <w:tab/>
-      </w:r>
-      <w:r>
-        <w:rPr>
-          <w:b/>
-          <w:lang w:val="nl-NL"/>
-        </w:rPr>
-        <w:t>Realistisch:</w:t>
-      </w:r>
-    </w:p>
-    <w:p>
-      <w:pPr>
-        <w:rPr>
-          <w:lang w:val="nl-NL"/>
-        </w:rPr>
-      </w:pPr>
-      <w:r>
-        <w:rPr>
-          <w:b/>
-          <w:lang w:val="nl-NL"/>
-        </w:rPr>
-        <w:tab/>
-      </w:r>
-      <w:r>
-        <w:rPr>
-          <w:lang w:val="nl-NL"/>
-        </w:rPr>
-        <w:t>Is het doel haalbaar?</w:t>
-      </w:r>
-    </w:p>
-    <w:p>
-      <w:pPr>
-        <w:rPr>
-          <w:lang w:val="nl-NL"/>
-        </w:rPr>
-      </w:pPr>
-      <w:r>
-        <w:rPr>
-          <w:lang w:val="nl-NL"/>
-        </w:rPr>
-        <w:tab/>
-        <w:t>Zijn de inspanningen niet te hoog of te laag?</w:t>
-      </w:r>
-    </w:p>
-    <w:p>
-      <w:pPr>
-        <w:rPr>
-          <w:b/>
-          <w:lang w:val="nl-NL"/>
-        </w:rPr>
-      </w:pPr>
-      <w:r>
-        <w:rPr>
-          <w:lang w:val="nl-NL"/>
-        </w:rPr>
-        <w:tab/>
-      </w:r>
-      <w:r>
-        <w:rPr>
-          <w:b/>
-          <w:lang w:val="nl-NL"/>
-        </w:rPr>
-        <w:t>Tijd:</w:t>
-      </w:r>
-    </w:p>
-    <w:p>
-      <w:pPr>
-        <w:rPr>
-          <w:lang w:val="nl-NL"/>
-        </w:rPr>
-      </w:pPr>
-    </w:p>
-    <w:p>
-      <w:pPr>
-        <w:rPr>
-          <w:lang w:val="nl-NL"/>
-        </w:rPr>
-      </w:pPr>
-      <w:r>
-        <w:rPr>
-          <w:lang w:val="nl-NL"/>
-        </w:rPr>
-        <w:tab/>
-      </w:r>
-      <w:r>
-        <w:rPr>
-          <w:lang w:val="nl-NL"/>
-        </w:rPr>
-        <w:t xml:space="preserve">Ik begin op 4 september met dit onderdeel en werk </w:t>
-      </w:r>
-      <w:r>
-        <w:rPr>
-          <w:lang w:val="nl-NL"/>
-        </w:rPr>
-        <w:t>eraan</w:t>
-      </w:r>
-      <w:r>
-        <w:rPr>
-          <w:lang w:val="nl-NL"/>
-        </w:rPr>
-        <w:t xml:space="preserve"> tot 27 oktober.</w:t>
-      </w:r>
-    </w:p>
-    <w:p>
-      <w:pPr>
-        <w:rPr>
-          <w:lang w:val="nl-NL"/>
-        </w:rPr>
-      </w:pPr>
-      <w:r>
-        <w:rPr>
-          <w:lang w:val="nl-NL"/>
-        </w:rPr>
-        <w:lastRenderedPageBreak/>
-        <w:tab/>
-        <w:t>In projecturen op school heb ik hier 48 uur voor.</w:t>
-      </w:r>
-    </w:p>
-    <w:p>
-      <w:pPr>
-        <w:rPr>
-          <w:lang w:val="nl-NL"/>
-        </w:rPr>
-      </w:pPr>
-    </w:p>
-    <w:bookmarkStart w:id="13" w:name="_Inspectierapport_1"/>
-    <w:bookmarkEnd w:id="13"/>
-    <w:p>
-      <w:pPr>
-        <w:pStyle w:val="Kop2"/>
-        <w:rPr>
-          <w:lang w:val="nl-NL"/>
-        </w:rPr>
-      </w:pPr>
-      <w:r>
-        <w:fldChar w:fldCharType="begin"/>
-      </w:r>
-      <w:r>
-        <w:rPr>
-          <w:lang w:val="nl-NL"/>
-        </w:rPr>
-        <w:instrText xml:space="preserve"> HYPERLINK  \l "_Inspectierapport" </w:instrText>
-      </w:r>
-      <w:r>
-        <w:fldChar w:fldCharType="separate"/>
-      </w:r>
-      <w:r>
-        <w:rPr>
-          <w:rStyle w:val="Hyperlink"/>
-          <w:lang w:val="nl-NL"/>
-        </w:rPr>
-        <w:t>Inspectierapport</w:t>
-      </w:r>
-      <w:r>
-        <w:fldChar w:fldCharType="end"/>
-      </w:r>
-    </w:p>
-    <w:p>
-      <w:pPr>
-        <w:rPr>
-          <w:lang w:val="nl-NL"/>
-        </w:rPr>
-      </w:pPr>
-    </w:p>
-    <w:p>
-      <w:pPr>
-        <w:rPr>
-          <w:lang w:val="nl-NL"/>
-        </w:rPr>
-      </w:pPr>
-      <w:r>
-        <w:rPr>
-          <w:lang w:val="nl-NL"/>
-        </w:rPr>
-        <w:tab/>
-        <w:t>Planning:</w:t>
-      </w:r>
-    </w:p>
-    <w:p>
-      <w:pPr>
-        <w:rPr>
-          <w:b/>
-          <w:lang w:val="nl-NL"/>
-        </w:rPr>
-      </w:pPr>
-      <w:r>
-        <w:rPr>
-          <w:lang w:val="nl-NL"/>
-        </w:rPr>
-        <w:tab/>
-      </w:r>
-      <w:r>
-        <w:rPr>
-          <w:b/>
-          <w:lang w:val="nl-NL"/>
-        </w:rPr>
-        <w:t>Specifiek:</w:t>
-      </w:r>
-    </w:p>
-    <w:p>
-      <w:pPr>
-        <w:rPr>
-          <w:lang w:val="nl-NL"/>
-        </w:rPr>
-      </w:pPr>
-      <w:r>
-        <w:rPr>
-          <w:lang w:val="nl-NL"/>
-        </w:rPr>
-        <w:tab/>
-        <w:t>Wat is het doel?</w:t>
-      </w:r>
-    </w:p>
-    <w:p>
-      <w:pPr>
-        <w:ind w:left="720"/>
-        <w:rPr>
-          <w:lang w:val="nl-NL"/>
-        </w:rPr>
-      </w:pPr>
-      <w:r>
-        <w:rPr>
-          <w:lang w:val="nl-NL"/>
-        </w:rPr>
-        <w:t>Het doel is om een rapport op te stellen waar een inspectiemedewerker uit kan lezen wat hij/zij allemaal moet testen.</w:t>
-      </w:r>
-      <w:r>
-        <w:rPr>
-          <w:lang w:val="nl-NL"/>
-        </w:rPr>
-        <w:t xml:space="preserve"> Verder wil ik dit zo uitgebreid mogelijk doen zodat een inspectiemedewerker zelfstandig aan de slag kan en niet dingen mist in het rapport.</w:t>
-      </w:r>
-    </w:p>
-    <w:p>
-      <w:pPr>
-        <w:rPr>
-          <w:lang w:val="nl-NL"/>
-        </w:rPr>
-      </w:pPr>
-      <w:r>
-        <w:rPr>
-          <w:lang w:val="nl-NL"/>
-        </w:rPr>
-        <w:tab/>
-        <w:t>Wij zijn betrokken?</w:t>
-      </w:r>
-    </w:p>
-    <w:p>
-      <w:pPr>
-        <w:ind w:left="720"/>
-        <w:rPr>
-          <w:lang w:val="nl-NL"/>
-        </w:rPr>
-      </w:pPr>
-      <w:r>
-        <w:rPr>
-          <w:lang w:val="nl-NL"/>
-        </w:rPr>
-        <w:t>Docent en ik. Ik heb wat uitleg nodig over de inspectienormen. Hierna kan ik zelf verder aan de slag.</w:t>
-      </w:r>
-    </w:p>
-    <w:p>
-      <w:pPr>
-        <w:rPr>
-          <w:lang w:val="nl-NL"/>
-        </w:rPr>
-      </w:pPr>
-      <w:r>
-        <w:rPr>
-          <w:lang w:val="nl-NL"/>
-        </w:rPr>
-        <w:tab/>
-        <w:t>Waar voeren we uit?</w:t>
-      </w:r>
-    </w:p>
-    <w:p>
-      <w:pPr>
-        <w:rPr>
-          <w:lang w:val="nl-NL"/>
-        </w:rPr>
-      </w:pPr>
-      <w:r>
-        <w:rPr>
-          <w:lang w:val="nl-NL"/>
-        </w:rPr>
-        <w:tab/>
-        <w:t>Dit kan ik allemaal op school doen.</w:t>
-      </w:r>
-    </w:p>
-    <w:p>
-      <w:pPr>
-        <w:rPr>
-          <w:b/>
-          <w:lang w:val="nl-NL"/>
-        </w:rPr>
-      </w:pPr>
-      <w:r>
-        <w:rPr>
-          <w:lang w:val="nl-NL"/>
-        </w:rPr>
-        <w:tab/>
-      </w:r>
-      <w:r>
-        <w:rPr>
-          <w:b/>
-          <w:lang w:val="nl-NL"/>
-        </w:rPr>
-        <w:t>Meetbaar:</w:t>
-      </w:r>
-    </w:p>
-    <w:p>
-      <w:pPr>
-        <w:rPr>
-          <w:lang w:val="nl-NL"/>
-        </w:rPr>
-      </w:pPr>
-      <w:r>
-        <w:rPr>
-          <w:b/>
-          <w:lang w:val="nl-NL"/>
-        </w:rPr>
-        <w:tab/>
-      </w:r>
-      <w:r>
-        <w:rPr>
-          <w:lang w:val="nl-NL"/>
-        </w:rPr>
-        <w:t>Hoeveel gaan we doen?</w:t>
-      </w:r>
-    </w:p>
-    <w:p>
-      <w:pPr>
-        <w:ind w:left="720"/>
-        <w:rPr>
-          <w:lang w:val="nl-NL"/>
-        </w:rPr>
-      </w:pPr>
-      <w:r>
-        <w:rPr>
-          <w:lang w:val="nl-NL"/>
-        </w:rPr>
-        <w:t>Ik ga voor een uitgebreid inspectierapport om het zo soepel te kunnen laten verlopen en dat er geen misverstanden ontstaan.</w:t>
-      </w:r>
-    </w:p>
-    <w:p>
-      <w:pPr>
-        <w:rPr>
-          <w:lang w:val="nl-NL"/>
-        </w:rPr>
-      </w:pPr>
-      <w:r>
-        <w:rPr>
-          <w:lang w:val="nl-NL"/>
-        </w:rPr>
-        <w:tab/>
-        <w:t>Hoe meet je dat?</w:t>
-      </w:r>
-    </w:p>
-    <w:p>
-      <w:pPr>
-        <w:rPr>
-          <w:lang w:val="nl-NL"/>
-        </w:rPr>
-      </w:pPr>
-      <w:r>
-        <w:rPr>
-          <w:lang w:val="nl-NL"/>
-        </w:rPr>
-        <w:tab/>
-        <w:t>Ik kan kijken of ik iets heb gemist in de NEN1010.</w:t>
-      </w:r>
-    </w:p>
-    <w:p>
-      <w:pPr>
-        <w:rPr>
-          <w:lang w:val="nl-NL"/>
-        </w:rPr>
-      </w:pPr>
-      <w:r>
-        <w:rPr>
-          <w:lang w:val="nl-NL"/>
-        </w:rPr>
-        <w:tab/>
-        <w:t>Wat is de kwaliteit?</w:t>
-      </w:r>
-    </w:p>
-    <w:p>
-      <w:pPr>
-        <w:rPr>
-          <w:lang w:val="nl-NL"/>
-        </w:rPr>
-      </w:pPr>
-      <w:r>
-        <w:rPr>
-          <w:lang w:val="nl-NL"/>
-        </w:rPr>
-        <w:tab/>
-        <w:t>Ik ga voor een redelijk goede kwaliteit.</w:t>
-      </w:r>
-    </w:p>
-    <w:p>
-      <w:pPr>
-        <w:rPr>
-          <w:lang w:val="nl-NL"/>
-        </w:rPr>
-      </w:pPr>
-      <w:r>
-        <w:rPr>
-          <w:lang w:val="nl-NL"/>
-        </w:rPr>
-        <w:tab/>
-      </w:r>
-      <w:r>
-        <w:rPr>
-          <w:b/>
-          <w:lang w:val="nl-NL"/>
-        </w:rPr>
-        <w:t>Acceptabel:</w:t>
-      </w:r>
-    </w:p>
-    <w:p>
-      <w:pPr>
-        <w:rPr>
-          <w:lang w:val="nl-NL"/>
-        </w:rPr>
-      </w:pPr>
-      <w:r>
-        <w:rPr>
-          <w:lang w:val="nl-NL"/>
-        </w:rPr>
-        <w:tab/>
-        <w:t>Is het haalbaar?</w:t>
-      </w:r>
-    </w:p>
-    <w:p>
-      <w:pPr>
-        <w:ind w:firstLine="720"/>
-        <w:rPr>
-          <w:lang w:val="nl-NL"/>
-        </w:rPr>
-      </w:pPr>
-      <w:r>
-        <w:rPr>
-          <w:lang w:val="nl-NL"/>
-        </w:rPr>
-        <w:t>Ja. Dit rapport opstellen moet kunnen lukken in een week. Ook met goede kwaliteit.</w:t>
-      </w:r>
-    </w:p>
-    <w:p>
-      <w:pPr>
-        <w:rPr>
-          <w:b/>
-          <w:lang w:val="nl-NL"/>
-        </w:rPr>
-      </w:pPr>
-      <w:r>
-        <w:rPr>
-          <w:lang w:val="nl-NL"/>
-        </w:rPr>
-        <w:tab/>
-      </w:r>
-      <w:r>
-        <w:rPr>
-          <w:b/>
-          <w:lang w:val="nl-NL"/>
-        </w:rPr>
-        <w:t>Realistisch:</w:t>
-      </w:r>
-    </w:p>
-    <w:p>
-      <w:pPr>
-        <w:rPr>
-          <w:lang w:val="nl-NL"/>
-        </w:rPr>
-      </w:pPr>
-      <w:r>
-        <w:rPr>
-          <w:lang w:val="nl-NL"/>
-        </w:rPr>
-        <w:tab/>
-        <w:t>Zijn de inspanningen niet te hoog of te laag?</w:t>
-      </w:r>
-    </w:p>
-    <w:p>
-      <w:pPr>
-        <w:ind w:left="720"/>
-        <w:rPr>
-          <w:lang w:val="nl-NL"/>
-        </w:rPr>
-      </w:pPr>
-      <w:r>
-        <w:rPr>
-          <w:lang w:val="nl-NL"/>
-        </w:rPr>
-        <w:t>Nee, hier zou de inspanning hoog liggen maar niet al te hoog waardoor het weer een leuke uitdaging is.</w:t>
-      </w:r>
-    </w:p>
-    <w:p>
-      <w:pPr>
-        <w:rPr>
-          <w:b/>
-          <w:lang w:val="nl-NL"/>
-        </w:rPr>
-      </w:pPr>
-      <w:r>
-        <w:rPr>
-          <w:lang w:val="nl-NL"/>
-        </w:rPr>
-        <w:tab/>
-      </w:r>
-      <w:r>
-        <w:rPr>
-          <w:b/>
-          <w:lang w:val="nl-NL"/>
-        </w:rPr>
-        <w:t>Tijd:</w:t>
-      </w:r>
-    </w:p>
-    <w:p>
-      <w:pPr>
-        <w:rPr>
-          <w:lang w:val="nl-NL"/>
-        </w:rPr>
-      </w:pPr>
-      <w:r>
-        <w:rPr>
-          <w:lang w:val="nl-NL"/>
-        </w:rPr>
-        <w:lastRenderedPageBreak/>
-        <w:tab/>
-        <w:t>Wat zijn de dagen die ik mijzelf hiervoor de tijd geef?</w:t>
-      </w:r>
-    </w:p>
-    <w:p>
-      <w:pPr>
-        <w:rPr>
-          <w:lang w:val="nl-NL"/>
-        </w:rPr>
-      </w:pPr>
-      <w:r>
-        <w:rPr>
-          <w:lang w:val="nl-NL"/>
-        </w:rPr>
-        <w:tab/>
-      </w:r>
-      <w:r>
-        <w:rPr>
-          <w:lang w:val="nl-NL"/>
-        </w:rPr>
-        <w:t xml:space="preserve">Ik begin op 16 oktober met dit onderdeel en werk </w:t>
-      </w:r>
-      <w:r>
-        <w:rPr>
-          <w:lang w:val="nl-NL"/>
-        </w:rPr>
-        <w:t>eraan</w:t>
-      </w:r>
-      <w:r>
-        <w:rPr>
-          <w:lang w:val="nl-NL"/>
-        </w:rPr>
-        <w:t xml:space="preserve"> tot 20 oktober.</w:t>
-      </w:r>
-    </w:p>
-    <w:p>
-      <w:pPr>
-        <w:rPr>
-          <w:lang w:val="nl-NL"/>
-        </w:rPr>
-      </w:pPr>
-      <w:r>
-        <w:rPr>
-          <w:lang w:val="nl-NL"/>
-        </w:rPr>
-        <w:tab/>
-        <w:t>Hoeveel projecturen heb je hier de tijd voor?</w:t>
-      </w:r>
-    </w:p>
-    <w:p>
-      <w:pPr>
-        <w:rPr>
-          <w:lang w:val="nl-NL"/>
-        </w:rPr>
-      </w:pPr>
-      <w:r>
-        <w:rPr>
-          <w:lang w:val="nl-NL"/>
-        </w:rPr>
-        <w:tab/>
-        <w:t>In projecturen op school heb ik hier 15 uur en 45 minuten voor.</w:t>
-      </w:r>
-    </w:p>
-    <w:p>
-      <w:pPr>
-        <w:rPr>
-          <w:lang w:val="nl-NL"/>
-        </w:rPr>
-      </w:pPr>
-    </w:p>
-    <w:bookmarkStart w:id="14" w:name="_Inleveren_1"/>
-    <w:bookmarkEnd w:id="14"/>
-    <w:p>
-      <w:pPr>
-        <w:pStyle w:val="Kop2"/>
-        <w:rPr>
-          <w:lang w:val="nl-NL"/>
-        </w:rPr>
-      </w:pPr>
-      <w:r>
-        <w:fldChar w:fldCharType="begin"/>
-      </w:r>
-      <w:r>
-        <w:rPr>
-          <w:lang w:val="nl-NL"/>
-        </w:rPr>
-        <w:instrText xml:space="preserve"> HYPERLINK  \l "_Inleveren" </w:instrText>
-      </w:r>
-      <w:r>
-        <w:fldChar w:fldCharType="separate"/>
-      </w:r>
-      <w:r>
-        <w:rPr>
-          <w:rStyle w:val="Hyperlink"/>
-          <w:lang w:val="nl-NL"/>
-        </w:rPr>
-        <w:t>Inleveren</w:t>
-      </w:r>
-      <w:r>
-        <w:fldChar w:fldCharType="end"/>
-      </w:r>
-    </w:p>
-    <w:p>
-      <w:pPr>
-        <w:rPr>
-          <w:lang w:val="nl-NL"/>
-        </w:rPr>
-      </w:pPr>
-    </w:p>
-    <w:p>
-      <w:pPr>
-        <w:rPr>
-          <w:lang w:val="nl-NL"/>
-        </w:rPr>
-      </w:pPr>
-      <w:r>
-        <w:rPr>
-          <w:lang w:val="nl-NL"/>
-        </w:rPr>
-        <w:tab/>
-        <w:t>Planning:</w:t>
-      </w:r>
-    </w:p>
-    <w:p>
-      <w:pPr>
-        <w:ind w:left="720"/>
-        <w:rPr>
-          <w:lang w:val="nl-NL"/>
-        </w:rPr>
-      </w:pPr>
-      <w:r>
-        <w:rPr>
-          <w:lang w:val="nl-NL"/>
-        </w:rPr>
         <w:t xml:space="preserve">Het doel is hier om alle voorgaande producten te presenteren. Ik wil dit gaan doen door middel van een </w:t>
       </w:r>
       <w:r>
@@ -3300,6 +3294,7 @@
     </w:p>
     <w:p>
       <w:pPr>
+        <w:pStyle w:val="Geenafstand"/>
         <w:rPr>
           <w:lang w:val="nl-NL"/>
         </w:rPr>
@@ -3362,6 +3357,8 @@
         </w:rPr>
         <w:tab/>
       </w:r>
+      <w:bookmarkStart w:id="14" w:name="_GoBack"/>
+      <w:bookmarkEnd w:id="14"/>
     </w:p>
     <w:p>
       <w:pPr>
@@ -3487,7 +3484,7 @@
             <w:noProof/>
             <w:lang w:val="nl-NL"/>
           </w:rPr>
-          <w:t>8</w:t>
+          <w:t>7</w:t>
         </w:r>
         <w:r>
           <w:fldChar w:fldCharType="end"/>
@@ -4619,7 +4616,7 @@
 </file>
 
 <file path=customXml/itemProps1.xml><?xml version="1.0" encoding="utf-8"?>
-<ds:datastoreItem xmlns:ds="http://schemas.openxmlformats.org/officeDocument/2006/customXml" ds:itemID="{3C571201-AED9-4361-BD4B-D41005F67D62}">
+<ds:datastoreItem xmlns:ds="http://schemas.openxmlformats.org/officeDocument/2006/customXml" ds:itemID="{45606527-C095-4EC4-B573-50BF9CEDC7B0}">
   <ds:schemaRefs>
     <ds:schemaRef ds:uri="http://schemas.openxmlformats.org/officeDocument/2006/bibliography"/>
   </ds:schemaRefs>

</xml_diff>